<commit_message>
added sad senario to register acceptance test.
</commit_message>
<xml_diff>
--- a/documentation/AcceptanceTests.docx
+++ b/documentation/AcceptanceTests.docx
@@ -1,6 +1,6 @@
 
 <file path=word/document.xml><?xml version="1.0" encoding="utf-8"?>
-<w:document xmlns:wpc="http://schemas.microsoft.com/office/word/2010/wordprocessingCanvas" xmlns:cx="http://schemas.microsoft.com/office/drawing/2014/chartex" xmlns:cx1="http://schemas.microsoft.com/office/drawing/2015/9/8/chartex" xmlns:cx2="http://schemas.microsoft.com/office/drawing/2015/10/21/chartex" xmlns:cx3="http://schemas.microsoft.com/office/drawing/2016/5/9/chartex" xmlns:cx4="http://schemas.microsoft.com/office/drawing/2016/5/10/chartex" xmlns:cx5="http://schemas.microsoft.com/office/drawing/2016/5/11/chartex" xmlns:mc="http://schemas.openxmlformats.org/markup-compatibility/2006" xmlns:o="urn:schemas-microsoft-com:office:office" xmlns:r="http://schemas.openxmlformats.org/officeDocument/2006/relationships" xmlns:m="http://schemas.openxmlformats.org/officeDocument/2006/math" xmlns:v="urn:schemas-microsoft-com:vml" xmlns:wp14="http://schemas.microsoft.com/office/word/2010/wordprocessingDrawing" xmlns:wp="http://schemas.openxmlformats.org/drawingml/2006/wordprocessingDrawing" xmlns:w10="urn:schemas-microsoft-com:office:word" xmlns:w="http://schemas.openxmlformats.org/wordprocessingml/2006/main" xmlns:w14="http://schemas.microsoft.com/office/word/2010/wordml" xmlns:w15="http://schemas.microsoft.com/office/word/2012/wordml" xmlns:w16se="http://schemas.microsoft.com/office/word/2015/wordml/symex" xmlns:wpg="http://schemas.microsoft.com/office/word/2010/wordprocessingGroup" xmlns:wpi="http://schemas.microsoft.com/office/word/2010/wordprocessingInk" xmlns:wne="http://schemas.microsoft.com/office/word/2006/wordml" xmlns:wps="http://schemas.microsoft.com/office/word/2010/wordprocessingShape" mc:Ignorable="w14 w15 w16se wp14">
+<w:document xmlns:wpc="http://schemas.microsoft.com/office/word/2010/wordprocessingCanvas" xmlns:mc="http://schemas.openxmlformats.org/markup-compatibility/2006" xmlns:o="urn:schemas-microsoft-com:office:office" xmlns:r="http://schemas.openxmlformats.org/officeDocument/2006/relationships" xmlns:m="http://schemas.openxmlformats.org/officeDocument/2006/math" xmlns:v="urn:schemas-microsoft-com:vml" xmlns:wp14="http://schemas.microsoft.com/office/word/2010/wordprocessingDrawing" xmlns:wp="http://schemas.openxmlformats.org/drawingml/2006/wordprocessingDrawing" xmlns:w10="urn:schemas-microsoft-com:office:word" xmlns:w="http://schemas.openxmlformats.org/wordprocessingml/2006/main" xmlns:w14="http://schemas.microsoft.com/office/word/2010/wordml" xmlns:w15="http://schemas.microsoft.com/office/word/2012/wordml" xmlns:wpg="http://schemas.microsoft.com/office/word/2010/wordprocessingGroup" xmlns:wpi="http://schemas.microsoft.com/office/word/2010/wordprocessingInk" xmlns:wne="http://schemas.microsoft.com/office/word/2006/wordml" xmlns:wps="http://schemas.microsoft.com/office/word/2010/wordprocessingShape" mc:Ignorable="w14 w15 wp14">
   <w:body>
     <w:p>
       <w:pPr>
@@ -12,7 +12,7 @@
     </w:p>
     <w:tbl>
       <w:tblPr>
-        <w:tblStyle w:val="TableGrid"/>
+        <w:tblStyle w:val="a4"/>
         <w:tblW w:w="10485" w:type="dxa"/>
         <w:tblLook w:val="04A0" w:firstRow="1" w:lastRow="0" w:firstColumn="1" w:lastColumn="0" w:noHBand="0" w:noVBand="1"/>
       </w:tblPr>
@@ -73,13 +73,7 @@
               <w:bidi w:val="0"/>
             </w:pPr>
             <w:r>
-              <w:t>Registration to</w:t>
-            </w:r>
-            <w:r>
-              <w:t xml:space="preserve"> the s</w:t>
-            </w:r>
-            <w:r>
-              <w:t>ystem</w:t>
+              <w:t>Registration to the system</w:t>
             </w:r>
           </w:p>
           <w:p>
@@ -225,21 +219,29 @@
               <w:bidi w:val="0"/>
             </w:pPr>
             <w:r>
-              <w:t>Password does not match the security policy.</w:t>
-            </w:r>
-          </w:p>
-        </w:tc>
-        <w:tc>
-          <w:tcPr>
-            <w:tcW w:w="4820" w:type="dxa"/>
-          </w:tcPr>
-          <w:p>
-            <w:pPr>
-              <w:bidi w:val="0"/>
-            </w:pPr>
-            <w:r>
-              <w:t>Fail: The user is asked to choose another password.</w:t>
-            </w:r>
+              <w:t>One of the characters of the user name, e-mail, password or date of birth are illegal.</w:t>
+            </w:r>
+          </w:p>
+        </w:tc>
+        <w:tc>
+          <w:tcPr>
+            <w:tcW w:w="4820" w:type="dxa"/>
+          </w:tcPr>
+          <w:p>
+            <w:pPr>
+              <w:bidi w:val="0"/>
+            </w:pPr>
+            <w:r>
+              <w:t xml:space="preserve">Fail: The user is asked to choose another </w:t>
+            </w:r>
+            <w:r>
+              <w:t>user name, e-mail, password or date of birth</w:t>
+            </w:r>
+            <w:r>
+              <w:t>.</w:t>
+            </w:r>
+            <w:bookmarkStart w:id="0" w:name="_GoBack"/>
+            <w:bookmarkEnd w:id="0"/>
           </w:p>
         </w:tc>
       </w:tr>
@@ -1238,13 +1240,7 @@
               <w:bidi w:val="0"/>
             </w:pPr>
             <w:r>
-              <w:t xml:space="preserve">The user select a non-active game </w:t>
-            </w:r>
-            <w:r>
-              <w:t>to</w:t>
-            </w:r>
-            <w:r>
-              <w:t xml:space="preserve"> see its' replay.</w:t>
+              <w:t>The user select a non-active game to see its' replay.</w:t>
             </w:r>
           </w:p>
         </w:tc>
@@ -1482,8 +1478,6 @@
             <w:r>
               <w:t>There are no available games.</w:t>
             </w:r>
-            <w:bookmarkStart w:id="0" w:name="_GoBack"/>
-            <w:bookmarkEnd w:id="0"/>
           </w:p>
         </w:tc>
         <w:tc>
@@ -1519,7 +1513,7 @@
 </file>
 
 <file path=word/numbering.xml><?xml version="1.0" encoding="utf-8"?>
-<w:numbering xmlns:wpc="http://schemas.microsoft.com/office/word/2010/wordprocessingCanvas" xmlns:cx="http://schemas.microsoft.com/office/drawing/2014/chartex" xmlns:cx1="http://schemas.microsoft.com/office/drawing/2015/9/8/chartex" xmlns:cx2="http://schemas.microsoft.com/office/drawing/2015/10/21/chartex" xmlns:cx3="http://schemas.microsoft.com/office/drawing/2016/5/9/chartex" xmlns:cx4="http://schemas.microsoft.com/office/drawing/2016/5/10/chartex" xmlns:cx5="http://schemas.microsoft.com/office/drawing/2016/5/11/chartex" xmlns:mc="http://schemas.openxmlformats.org/markup-compatibility/2006" xmlns:o="urn:schemas-microsoft-com:office:office" xmlns:r="http://schemas.openxmlformats.org/officeDocument/2006/relationships" xmlns:m="http://schemas.openxmlformats.org/officeDocument/2006/math" xmlns:v="urn:schemas-microsoft-com:vml" xmlns:wp14="http://schemas.microsoft.com/office/word/2010/wordprocessingDrawing" xmlns:wp="http://schemas.openxmlformats.org/drawingml/2006/wordprocessingDrawing" xmlns:w10="urn:schemas-microsoft-com:office:word" xmlns:w="http://schemas.openxmlformats.org/wordprocessingml/2006/main" xmlns:w14="http://schemas.microsoft.com/office/word/2010/wordml" xmlns:w15="http://schemas.microsoft.com/office/word/2012/wordml" xmlns:w16se="http://schemas.microsoft.com/office/word/2015/wordml/symex" xmlns:wpg="http://schemas.microsoft.com/office/word/2010/wordprocessingGroup" xmlns:wpi="http://schemas.microsoft.com/office/word/2010/wordprocessingInk" xmlns:wne="http://schemas.microsoft.com/office/word/2006/wordml" xmlns:wps="http://schemas.microsoft.com/office/word/2010/wordprocessingShape" mc:Ignorable="w14 w15 w16se wp14">
+<w:numbering xmlns:wpc="http://schemas.microsoft.com/office/word/2010/wordprocessingCanvas" xmlns:mc="http://schemas.openxmlformats.org/markup-compatibility/2006" xmlns:o="urn:schemas-microsoft-com:office:office" xmlns:r="http://schemas.openxmlformats.org/officeDocument/2006/relationships" xmlns:m="http://schemas.openxmlformats.org/officeDocument/2006/math" xmlns:v="urn:schemas-microsoft-com:vml" xmlns:wp14="http://schemas.microsoft.com/office/word/2010/wordprocessingDrawing" xmlns:wp="http://schemas.openxmlformats.org/drawingml/2006/wordprocessingDrawing" xmlns:w10="urn:schemas-microsoft-com:office:word" xmlns:w="http://schemas.openxmlformats.org/wordprocessingml/2006/main" xmlns:w14="http://schemas.microsoft.com/office/word/2010/wordml" xmlns:w15="http://schemas.microsoft.com/office/word/2012/wordml" xmlns:wpg="http://schemas.microsoft.com/office/word/2010/wordprocessingGroup" xmlns:wpi="http://schemas.microsoft.com/office/word/2010/wordprocessingInk" xmlns:wne="http://schemas.microsoft.com/office/word/2006/wordml" xmlns:wps="http://schemas.microsoft.com/office/word/2010/wordprocessingShape" mc:Ignorable="w14 w15 wp14">
   <w:abstractNum w:abstractNumId="0" w15:restartNumberingAfterBreak="0">
     <w:nsid w:val="0DED6ECC"/>
     <w:multiLevelType w:val="hybridMultilevel"/>
@@ -1616,7 +1610,7 @@
 </file>
 
 <file path=word/styles.xml><?xml version="1.0" encoding="utf-8"?>
-<w:styles xmlns:mc="http://schemas.openxmlformats.org/markup-compatibility/2006" xmlns:r="http://schemas.openxmlformats.org/officeDocument/2006/relationships" xmlns:w="http://schemas.openxmlformats.org/wordprocessingml/2006/main" xmlns:w14="http://schemas.microsoft.com/office/word/2010/wordml" xmlns:w15="http://schemas.microsoft.com/office/word/2012/wordml" xmlns:w16se="http://schemas.microsoft.com/office/word/2015/wordml/symex" mc:Ignorable="w14 w15 w16se">
+<w:styles xmlns:mc="http://schemas.openxmlformats.org/markup-compatibility/2006" xmlns:r="http://schemas.openxmlformats.org/officeDocument/2006/relationships" xmlns:w="http://schemas.openxmlformats.org/wordprocessingml/2006/main" xmlns:w14="http://schemas.microsoft.com/office/word/2010/wordml" xmlns:w15="http://schemas.microsoft.com/office/word/2012/wordml" mc:Ignorable="w14 w15">
   <w:docDefaults>
     <w:rPrDefault>
       <w:rPr>
@@ -1632,7 +1626,7 @@
       </w:pPr>
     </w:pPrDefault>
   </w:docDefaults>
-  <w:latentStyles w:defLockedState="0" w:defUIPriority="99" w:defSemiHidden="0" w:defUnhideWhenUsed="0" w:defQFormat="0" w:count="374">
+  <w:latentStyles w:defLockedState="0" w:defUIPriority="99" w:defSemiHidden="0" w:defUnhideWhenUsed="0" w:defQFormat="0" w:count="371">
     <w:lsdException w:name="Normal" w:uiPriority="0" w:qFormat="1"/>
     <w:lsdException w:name="heading 1" w:uiPriority="9" w:qFormat="1"/>
     <w:lsdException w:name="heading 2" w:semiHidden="1" w:uiPriority="9" w:unhideWhenUsed="1" w:qFormat="1"/>
@@ -2004,24 +1998,21 @@
     <w:lsdException w:name="List Table 5 Dark Accent 6" w:uiPriority="50"/>
     <w:lsdException w:name="List Table 6 Colorful Accent 6" w:uiPriority="51"/>
     <w:lsdException w:name="List Table 7 Colorful Accent 6" w:uiPriority="52"/>
-    <w:lsdException w:name="Mention" w:semiHidden="1" w:unhideWhenUsed="1"/>
-    <w:lsdException w:name="Smart Hyperlink" w:semiHidden="1" w:unhideWhenUsed="1"/>
-    <w:lsdException w:name="Hashtag" w:semiHidden="1" w:unhideWhenUsed="1"/>
   </w:latentStyles>
-  <w:style w:type="paragraph" w:default="1" w:styleId="Normal">
+  <w:style w:type="paragraph" w:default="1" w:styleId="a">
     <w:name w:val="Normal"/>
     <w:qFormat/>
     <w:pPr>
       <w:bidi/>
     </w:pPr>
   </w:style>
-  <w:style w:type="character" w:default="1" w:styleId="DefaultParagraphFont">
+  <w:style w:type="character" w:default="1" w:styleId="a0">
     <w:name w:val="Default Paragraph Font"/>
     <w:uiPriority w:val="1"/>
     <w:semiHidden/>
     <w:unhideWhenUsed/>
   </w:style>
-  <w:style w:type="table" w:default="1" w:styleId="TableNormal">
+  <w:style w:type="table" w:default="1" w:styleId="a1">
     <w:name w:val="Normal Table"/>
     <w:uiPriority w:val="99"/>
     <w:semiHidden/>
@@ -2036,15 +2027,15 @@
       </w:tblCellMar>
     </w:tblPr>
   </w:style>
-  <w:style w:type="numbering" w:default="1" w:styleId="NoList">
+  <w:style w:type="numbering" w:default="1" w:styleId="a2">
     <w:name w:val="No List"/>
     <w:uiPriority w:val="99"/>
     <w:semiHidden/>
     <w:unhideWhenUsed/>
   </w:style>
-  <w:style w:type="paragraph" w:styleId="ListParagraph">
+  <w:style w:type="paragraph" w:styleId="a3">
     <w:name w:val="List Paragraph"/>
-    <w:basedOn w:val="Normal"/>
+    <w:basedOn w:val="a"/>
     <w:uiPriority w:val="34"/>
     <w:qFormat/>
     <w:rsid w:val="007033D8"/>
@@ -2053,9 +2044,9 @@
       <w:contextualSpacing/>
     </w:pPr>
   </w:style>
-  <w:style w:type="table" w:styleId="TableGrid">
+  <w:style w:type="table" w:styleId="a4">
     <w:name w:val="Table Grid"/>
-    <w:basedOn w:val="TableNormal"/>
+    <w:basedOn w:val="a1"/>
     <w:uiPriority w:val="39"/>
     <w:rsid w:val="007033D8"/>
     <w:pPr>

</xml_diff>

<commit_message>
Added acceptance test structure + some tests.
</commit_message>
<xml_diff>
--- a/documentation/AcceptanceTests.docx
+++ b/documentation/AcceptanceTests.docx
@@ -232,16 +232,291 @@
               <w:bidi w:val="0"/>
             </w:pPr>
             <w:r>
-              <w:t xml:space="preserve">Fail: The user is asked to choose another </w:t>
-            </w:r>
-            <w:r>
-              <w:t>user name, e-mail, password or date of birth</w:t>
-            </w:r>
-            <w:r>
-              <w:t>.</w:t>
+              <w:t>Fail: The user is asked to choose another user name, e-mail, password or date of birth.</w:t>
+            </w:r>
+          </w:p>
+        </w:tc>
+      </w:tr>
+      <w:tr>
+        <w:tc>
+          <w:tcPr>
+            <w:tcW w:w="2122" w:type="dxa"/>
+            <w:vMerge w:val="restart"/>
+          </w:tcPr>
+          <w:p>
+            <w:pPr>
+              <w:bidi w:val="0"/>
+            </w:pPr>
+            <w:r>
+              <w:t>Log in to the system</w:t>
+            </w:r>
+          </w:p>
+          <w:p>
+            <w:pPr>
+              <w:bidi w:val="0"/>
+            </w:pPr>
+            <w:r>
+              <w:t>(Use case 2)</w:t>
+            </w:r>
+          </w:p>
+        </w:tc>
+        <w:tc>
+          <w:tcPr>
+            <w:tcW w:w="3543" w:type="dxa"/>
+          </w:tcPr>
+          <w:p>
+            <w:pPr>
+              <w:bidi w:val="0"/>
+            </w:pPr>
+            <w:r>
+              <w:t>User name and password are valid.</w:t>
+            </w:r>
+          </w:p>
+        </w:tc>
+        <w:tc>
+          <w:tcPr>
+            <w:tcW w:w="4820" w:type="dxa"/>
+          </w:tcPr>
+          <w:p>
+            <w:pPr>
+              <w:bidi w:val="0"/>
+            </w:pPr>
+            <w:r>
+              <w:t>Success: The user is logged into the system and receives a relevant message.</w:t>
+            </w:r>
+          </w:p>
+        </w:tc>
+      </w:tr>
+      <w:tr>
+        <w:tc>
+          <w:tcPr>
+            <w:tcW w:w="2122" w:type="dxa"/>
+            <w:vMerge/>
+          </w:tcPr>
+          <w:p>
+            <w:pPr>
+              <w:bidi w:val="0"/>
+            </w:pPr>
+          </w:p>
+        </w:tc>
+        <w:tc>
+          <w:tcPr>
+            <w:tcW w:w="3543" w:type="dxa"/>
+          </w:tcPr>
+          <w:p>
+            <w:pPr>
+              <w:bidi w:val="0"/>
+            </w:pPr>
+            <w:r>
+              <w:t>The user name does not exist in the system.</w:t>
+            </w:r>
+          </w:p>
+        </w:tc>
+        <w:tc>
+          <w:tcPr>
+            <w:tcW w:w="4820" w:type="dxa"/>
+          </w:tcPr>
+          <w:p>
+            <w:pPr>
+              <w:bidi w:val="0"/>
+            </w:pPr>
+            <w:r>
+              <w:t>Fail: The user is informed that the user name entered does not exist in the system.</w:t>
+            </w:r>
+          </w:p>
+        </w:tc>
+      </w:tr>
+      <w:tr>
+        <w:tc>
+          <w:tcPr>
+            <w:tcW w:w="2122" w:type="dxa"/>
+            <w:vMerge/>
+          </w:tcPr>
+          <w:p>
+            <w:pPr>
+              <w:bidi w:val="0"/>
+            </w:pPr>
+          </w:p>
+        </w:tc>
+        <w:tc>
+          <w:tcPr>
+            <w:tcW w:w="3543" w:type="dxa"/>
+          </w:tcPr>
+          <w:p>
+            <w:pPr>
+              <w:bidi w:val="0"/>
+            </w:pPr>
+            <w:r>
+              <w:t>The password is incorrect.</w:t>
+            </w:r>
+          </w:p>
+        </w:tc>
+        <w:tc>
+          <w:tcPr>
+            <w:tcW w:w="4820" w:type="dxa"/>
+          </w:tcPr>
+          <w:p>
+            <w:pPr>
+              <w:bidi w:val="0"/>
+            </w:pPr>
+            <w:r>
+              <w:t>Fail: The user is informed that his password was incorrect.</w:t>
+            </w:r>
+          </w:p>
+        </w:tc>
+      </w:tr>
+      <w:tr>
+        <w:tc>
+          <w:tcPr>
+            <w:tcW w:w="2122" w:type="dxa"/>
+            <w:vMerge/>
+          </w:tcPr>
+          <w:p>
+            <w:pPr>
+              <w:bidi w:val="0"/>
+            </w:pPr>
+          </w:p>
+        </w:tc>
+        <w:tc>
+          <w:tcPr>
+            <w:tcW w:w="3543" w:type="dxa"/>
+          </w:tcPr>
+          <w:p>
+            <w:pPr>
+              <w:bidi w:val="0"/>
+            </w:pPr>
+            <w:r>
+              <w:t>One of the characters of the user name, password</w:t>
+            </w:r>
+            <w:r>
+              <w:t xml:space="preserve"> is incorrect.</w:t>
+            </w:r>
+          </w:p>
+        </w:tc>
+        <w:tc>
+          <w:tcPr>
+            <w:tcW w:w="4820" w:type="dxa"/>
+          </w:tcPr>
+          <w:p>
+            <w:pPr>
+              <w:bidi w:val="0"/>
+            </w:pPr>
+            <w:r>
+              <w:t xml:space="preserve">Fail: </w:t>
+            </w:r>
+            <w:r>
+              <w:t xml:space="preserve">The user is asked to choose another user name, </w:t>
+            </w:r>
+            <w:r>
+              <w:t>password.</w:t>
+            </w:r>
+          </w:p>
+        </w:tc>
+      </w:tr>
+      <w:tr>
+        <w:tc>
+          <w:tcPr>
+            <w:tcW w:w="2122" w:type="dxa"/>
+            <w:vMerge/>
+          </w:tcPr>
+          <w:p>
+            <w:pPr>
+              <w:bidi w:val="0"/>
+            </w:pPr>
+          </w:p>
+        </w:tc>
+        <w:tc>
+          <w:tcPr>
+            <w:tcW w:w="3543" w:type="dxa"/>
+          </w:tcPr>
+          <w:p>
+            <w:pPr>
+              <w:bidi w:val="0"/>
+            </w:pPr>
+            <w:r>
+              <w:t>The password set to be SQL query</w:t>
             </w:r>
             <w:bookmarkStart w:id="0" w:name="_GoBack"/>
             <w:bookmarkEnd w:id="0"/>
+            <w:r>
+              <w:t>.</w:t>
+            </w:r>
+          </w:p>
+        </w:tc>
+        <w:tc>
+          <w:tcPr>
+            <w:tcW w:w="4820" w:type="dxa"/>
+          </w:tcPr>
+          <w:p>
+            <w:pPr>
+              <w:bidi w:val="0"/>
+            </w:pPr>
+            <w:r>
+              <w:t xml:space="preserve">Fail: </w:t>
+            </w:r>
+            <w:r>
+              <w:t xml:space="preserve">The user is asked to choose another </w:t>
+            </w:r>
+            <w:r>
+              <w:t>password.</w:t>
+            </w:r>
+          </w:p>
+        </w:tc>
+      </w:tr>
+      <w:tr>
+        <w:tc>
+          <w:tcPr>
+            <w:tcW w:w="2122" w:type="dxa"/>
+          </w:tcPr>
+          <w:p>
+            <w:pPr>
+              <w:bidi w:val="0"/>
+            </w:pPr>
+            <w:r>
+              <w:t>Log out from the system</w:t>
+            </w:r>
+          </w:p>
+          <w:p>
+            <w:pPr>
+              <w:bidi w:val="0"/>
+            </w:pPr>
+            <w:r>
+              <w:t>(Use case 3)</w:t>
+            </w:r>
+          </w:p>
+        </w:tc>
+        <w:tc>
+          <w:tcPr>
+            <w:tcW w:w="3543" w:type="dxa"/>
+          </w:tcPr>
+          <w:p>
+            <w:pPr>
+              <w:bidi w:val="0"/>
+            </w:pPr>
+            <w:r>
+              <w:t>The user asks to log out.</w:t>
+            </w:r>
+          </w:p>
+        </w:tc>
+        <w:tc>
+          <w:tcPr>
+            <w:tcW w:w="4820" w:type="dxa"/>
+          </w:tcPr>
+          <w:p>
+            <w:pPr>
+              <w:bidi w:val="0"/>
+            </w:pPr>
+            <w:r>
+              <w:t xml:space="preserve">Success: The user is logs out </w:t>
+            </w:r>
+            <w:proofErr w:type="spellStart"/>
+            <w:r>
+              <w:t>out</w:t>
+            </w:r>
+            <w:proofErr w:type="spellEnd"/>
+            <w:r>
+              <w:t xml:space="preserve"> and informed that he's no longer logged into the system.</w:t>
+            </w:r>
           </w:p>
         </w:tc>
       </w:tr>
@@ -256,41 +531,41 @@
               <w:bidi w:val="0"/>
             </w:pPr>
             <w:r>
-              <w:t>Log in to the system</w:t>
-            </w:r>
-          </w:p>
-          <w:p>
-            <w:pPr>
-              <w:bidi w:val="0"/>
-            </w:pPr>
-            <w:r>
-              <w:t>(Use case 2)</w:t>
-            </w:r>
-          </w:p>
-        </w:tc>
-        <w:tc>
-          <w:tcPr>
-            <w:tcW w:w="3543" w:type="dxa"/>
-          </w:tcPr>
-          <w:p>
-            <w:pPr>
-              <w:bidi w:val="0"/>
-            </w:pPr>
-            <w:r>
-              <w:t>User name and password are valid.</w:t>
-            </w:r>
-          </w:p>
-        </w:tc>
-        <w:tc>
-          <w:tcPr>
-            <w:tcW w:w="4820" w:type="dxa"/>
-          </w:tcPr>
-          <w:p>
-            <w:pPr>
-              <w:bidi w:val="0"/>
-            </w:pPr>
-            <w:r>
-              <w:t>Success: The user is logged into the system and receives a relevant message.</w:t>
+              <w:t>Edit user profile</w:t>
+            </w:r>
+          </w:p>
+          <w:p>
+            <w:pPr>
+              <w:bidi w:val="0"/>
+            </w:pPr>
+            <w:r>
+              <w:t>(Use case 4)</w:t>
+            </w:r>
+          </w:p>
+        </w:tc>
+        <w:tc>
+          <w:tcPr>
+            <w:tcW w:w="3543" w:type="dxa"/>
+          </w:tcPr>
+          <w:p>
+            <w:pPr>
+              <w:bidi w:val="0"/>
+            </w:pPr>
+            <w:r>
+              <w:t>The user changes some of his personal details.</w:t>
+            </w:r>
+          </w:p>
+        </w:tc>
+        <w:tc>
+          <w:tcPr>
+            <w:tcW w:w="4820" w:type="dxa"/>
+          </w:tcPr>
+          <w:p>
+            <w:pPr>
+              <w:bidi w:val="0"/>
+            </w:pPr>
+            <w:r>
+              <w:t>Success: The user profile is updated and the user is informed.</w:t>
             </w:r>
           </w:p>
         </w:tc>
@@ -316,20 +591,20 @@
               <w:bidi w:val="0"/>
             </w:pPr>
             <w:r>
-              <w:t>The user name does not exist in the system.</w:t>
-            </w:r>
-          </w:p>
-        </w:tc>
-        <w:tc>
-          <w:tcPr>
-            <w:tcW w:w="4820" w:type="dxa"/>
-          </w:tcPr>
-          <w:p>
-            <w:pPr>
-              <w:bidi w:val="0"/>
-            </w:pPr>
-            <w:r>
-              <w:t>Fail: The user is informed that the user name entered does not exist in the system.</w:t>
+              <w:t>The user does not change his personal details.</w:t>
+            </w:r>
+          </w:p>
+        </w:tc>
+        <w:tc>
+          <w:tcPr>
+            <w:tcW w:w="4820" w:type="dxa"/>
+          </w:tcPr>
+          <w:p>
+            <w:pPr>
+              <w:bidi w:val="0"/>
+            </w:pPr>
+            <w:r>
+              <w:t>The user is informed that no changes occurred.</w:t>
             </w:r>
           </w:p>
         </w:tc>
@@ -355,69 +630,20 @@
               <w:bidi w:val="0"/>
             </w:pPr>
             <w:r>
-              <w:t>The password is incorrect.</w:t>
-            </w:r>
-          </w:p>
-        </w:tc>
-        <w:tc>
-          <w:tcPr>
-            <w:tcW w:w="4820" w:type="dxa"/>
-          </w:tcPr>
-          <w:p>
-            <w:pPr>
-              <w:bidi w:val="0"/>
-            </w:pPr>
-            <w:r>
-              <w:t>Fail: The user is informed that his password was incorrect.</w:t>
-            </w:r>
-          </w:p>
-        </w:tc>
-      </w:tr>
-      <w:tr>
-        <w:tc>
-          <w:tcPr>
-            <w:tcW w:w="2122" w:type="dxa"/>
-          </w:tcPr>
-          <w:p>
-            <w:pPr>
-              <w:bidi w:val="0"/>
-            </w:pPr>
-            <w:r>
-              <w:t>Log out from the system</w:t>
-            </w:r>
-          </w:p>
-          <w:p>
-            <w:pPr>
-              <w:bidi w:val="0"/>
-            </w:pPr>
-            <w:r>
-              <w:t>(Use case 3)</w:t>
-            </w:r>
-          </w:p>
-        </w:tc>
-        <w:tc>
-          <w:tcPr>
-            <w:tcW w:w="3543" w:type="dxa"/>
-          </w:tcPr>
-          <w:p>
-            <w:pPr>
-              <w:bidi w:val="0"/>
-            </w:pPr>
-            <w:r>
-              <w:t>The user asks to log out.</w:t>
-            </w:r>
-          </w:p>
-        </w:tc>
-        <w:tc>
-          <w:tcPr>
-            <w:tcW w:w="4820" w:type="dxa"/>
-          </w:tcPr>
-          <w:p>
-            <w:pPr>
-              <w:bidi w:val="0"/>
-            </w:pPr>
-            <w:r>
-              <w:t>Success: The user is logs out out and informed that he's no longer logged into the system.</w:t>
+              <w:t>Some of the data is invalid.</w:t>
+            </w:r>
+          </w:p>
+        </w:tc>
+        <w:tc>
+          <w:tcPr>
+            <w:tcW w:w="4820" w:type="dxa"/>
+          </w:tcPr>
+          <w:p>
+            <w:pPr>
+              <w:bidi w:val="0"/>
+            </w:pPr>
+            <w:r>
+              <w:t>Fail: The user is informed that some of the data was invalid and his changes were not saved.</w:t>
             </w:r>
           </w:p>
         </w:tc>
@@ -433,41 +659,69 @@
               <w:bidi w:val="0"/>
             </w:pPr>
             <w:r>
-              <w:t>Edit user profile</w:t>
-            </w:r>
-          </w:p>
-          <w:p>
-            <w:pPr>
-              <w:bidi w:val="0"/>
-            </w:pPr>
-            <w:r>
-              <w:t>(Use case 4)</w:t>
-            </w:r>
-          </w:p>
-        </w:tc>
-        <w:tc>
-          <w:tcPr>
-            <w:tcW w:w="3543" w:type="dxa"/>
-          </w:tcPr>
-          <w:p>
-            <w:pPr>
-              <w:bidi w:val="0"/>
-            </w:pPr>
-            <w:r>
-              <w:t>The user changes some of his personal details.</w:t>
-            </w:r>
-          </w:p>
-        </w:tc>
-        <w:tc>
-          <w:tcPr>
-            <w:tcW w:w="4820" w:type="dxa"/>
-          </w:tcPr>
-          <w:p>
-            <w:pPr>
-              <w:bidi w:val="0"/>
-            </w:pPr>
-            <w:r>
-              <w:t>Success: The user profile is updated and the user is informed.</w:t>
+              <w:t>Crea</w:t>
+            </w:r>
+            <w:r>
+              <w:t>te</w:t>
+            </w:r>
+            <w:r>
+              <w:t xml:space="preserve"> new game</w:t>
+            </w:r>
+          </w:p>
+          <w:p>
+            <w:pPr>
+              <w:bidi w:val="0"/>
+            </w:pPr>
+            <w:r>
+              <w:t xml:space="preserve">(Use case </w:t>
+            </w:r>
+            <w:r>
+              <w:t>5</w:t>
+            </w:r>
+            <w:r>
+              <w:t>)</w:t>
+            </w:r>
+          </w:p>
+        </w:tc>
+        <w:tc>
+          <w:tcPr>
+            <w:tcW w:w="3543" w:type="dxa"/>
+          </w:tcPr>
+          <w:p>
+            <w:pPr>
+              <w:bidi w:val="0"/>
+            </w:pPr>
+            <w:r>
+              <w:t>Game preferences are valid.</w:t>
+            </w:r>
+          </w:p>
+          <w:p>
+            <w:pPr>
+              <w:bidi w:val="0"/>
+            </w:pPr>
+            <w:r>
+              <w:t>Game name is not taken.</w:t>
+            </w:r>
+          </w:p>
+        </w:tc>
+        <w:tc>
+          <w:tcPr>
+            <w:tcW w:w="4820" w:type="dxa"/>
+          </w:tcPr>
+          <w:p>
+            <w:pPr>
+              <w:bidi w:val="0"/>
+            </w:pPr>
+            <w:r>
+              <w:t>Success: A new game is created in the system. The user is provided with an "action success" message.</w:t>
+            </w:r>
+          </w:p>
+          <w:p>
+            <w:pPr>
+              <w:bidi w:val="0"/>
+            </w:pPr>
+            <w:r>
+              <w:t>The user is then added to the relevant game.</w:t>
             </w:r>
           </w:p>
         </w:tc>
@@ -493,20 +747,20 @@
               <w:bidi w:val="0"/>
             </w:pPr>
             <w:r>
-              <w:t>The user does not change his personal details.</w:t>
-            </w:r>
-          </w:p>
-        </w:tc>
-        <w:tc>
-          <w:tcPr>
-            <w:tcW w:w="4820" w:type="dxa"/>
-          </w:tcPr>
-          <w:p>
-            <w:pPr>
-              <w:bidi w:val="0"/>
-            </w:pPr>
-            <w:r>
-              <w:t>The user is informed that no changes occurred.</w:t>
+              <w:t>Game name is taken.</w:t>
+            </w:r>
+          </w:p>
+        </w:tc>
+        <w:tc>
+          <w:tcPr>
+            <w:tcW w:w="4820" w:type="dxa"/>
+          </w:tcPr>
+          <w:p>
+            <w:pPr>
+              <w:bidi w:val="0"/>
+            </w:pPr>
+            <w:r>
+              <w:t>Fail: The user is asked to select another game name.</w:t>
             </w:r>
           </w:p>
         </w:tc>
@@ -532,20 +786,101 @@
               <w:bidi w:val="0"/>
             </w:pPr>
             <w:r>
-              <w:t>Some of the data is invalid.</w:t>
-            </w:r>
-          </w:p>
-        </w:tc>
-        <w:tc>
-          <w:tcPr>
-            <w:tcW w:w="4820" w:type="dxa"/>
-          </w:tcPr>
-          <w:p>
-            <w:pPr>
-              <w:bidi w:val="0"/>
-            </w:pPr>
-            <w:r>
-              <w:t>Fail: The user is informed that some of the data was invalid and his changes were not saved.</w:t>
+              <w:t>Number of players is less than 2 or greater than 9.</w:t>
+            </w:r>
+          </w:p>
+        </w:tc>
+        <w:tc>
+          <w:tcPr>
+            <w:tcW w:w="4820" w:type="dxa"/>
+          </w:tcPr>
+          <w:p>
+            <w:pPr>
+              <w:bidi w:val="0"/>
+            </w:pPr>
+            <w:r>
+              <w:t>Fail: The user is asked to insert a number between 2 and 9.</w:t>
+            </w:r>
+          </w:p>
+        </w:tc>
+      </w:tr>
+      <w:tr>
+        <w:tc>
+          <w:tcPr>
+            <w:tcW w:w="2122" w:type="dxa"/>
+            <w:vMerge/>
+          </w:tcPr>
+          <w:p>
+            <w:pPr>
+              <w:bidi w:val="0"/>
+            </w:pPr>
+          </w:p>
+        </w:tc>
+        <w:tc>
+          <w:tcPr>
+            <w:tcW w:w="3543" w:type="dxa"/>
+          </w:tcPr>
+          <w:p>
+            <w:pPr>
+              <w:bidi w:val="0"/>
+            </w:pPr>
+            <w:r>
+              <w:t>Game name is null.</w:t>
+            </w:r>
+          </w:p>
+        </w:tc>
+        <w:tc>
+          <w:tcPr>
+            <w:tcW w:w="4820" w:type="dxa"/>
+          </w:tcPr>
+          <w:p>
+            <w:pPr>
+              <w:bidi w:val="0"/>
+            </w:pPr>
+            <w:r>
+              <w:t>Fail: The user is asked to insert a game name.</w:t>
+            </w:r>
+          </w:p>
+        </w:tc>
+      </w:tr>
+      <w:tr>
+        <w:tc>
+          <w:tcPr>
+            <w:tcW w:w="2122" w:type="dxa"/>
+            <w:vMerge/>
+          </w:tcPr>
+          <w:p>
+            <w:pPr>
+              <w:bidi w:val="0"/>
+            </w:pPr>
+          </w:p>
+        </w:tc>
+        <w:tc>
+          <w:tcPr>
+            <w:tcW w:w="3543" w:type="dxa"/>
+          </w:tcPr>
+          <w:p>
+            <w:pPr>
+              <w:bidi w:val="0"/>
+            </w:pPr>
+            <w:r>
+              <w:t xml:space="preserve">Buy in is </w:t>
+            </w:r>
+            <w:r>
+              <w:t>greater than the user's balance.</w:t>
+            </w:r>
+          </w:p>
+        </w:tc>
+        <w:tc>
+          <w:tcPr>
+            <w:tcW w:w="4820" w:type="dxa"/>
+          </w:tcPr>
+          <w:p>
+            <w:pPr>
+              <w:bidi w:val="0"/>
+            </w:pPr>
+            <w:r>
+              <w:t>Fail: The user is asked to insert a buy-in lower than his balance.</w:t>
             </w:r>
           </w:p>
         </w:tc>
@@ -561,13 +896,7 @@
               <w:bidi w:val="0"/>
             </w:pPr>
             <w:r>
-              <w:t>Crea</w:t>
-            </w:r>
-            <w:r>
-              <w:t>te</w:t>
-            </w:r>
-            <w:r>
-              <w:t xml:space="preserve"> new game</w:t>
+              <w:t>Join existing game</w:t>
             </w:r>
           </w:p>
           <w:p>
@@ -578,7 +907,7 @@
               <w:t xml:space="preserve">(Use case </w:t>
             </w:r>
             <w:r>
-              <w:t>5</w:t>
+              <w:t>6</w:t>
             </w:r>
             <w:r>
               <w:t>)</w:t>
@@ -594,36 +923,52 @@
               <w:bidi w:val="0"/>
             </w:pPr>
             <w:r>
-              <w:t>Game preferences are valid.</w:t>
-            </w:r>
-          </w:p>
-          <w:p>
-            <w:pPr>
-              <w:bidi w:val="0"/>
-            </w:pPr>
-            <w:r>
-              <w:t>Game name is not taken.</w:t>
-            </w:r>
-          </w:p>
-        </w:tc>
-        <w:tc>
-          <w:tcPr>
-            <w:tcW w:w="4820" w:type="dxa"/>
-          </w:tcPr>
-          <w:p>
-            <w:pPr>
-              <w:bidi w:val="0"/>
-            </w:pPr>
-            <w:r>
-              <w:t>Success: A new game is created in the system. The user is provided with an "action success" message.</w:t>
-            </w:r>
-          </w:p>
-          <w:p>
-            <w:pPr>
-              <w:bidi w:val="0"/>
-            </w:pPr>
-            <w:r>
-              <w:t>The user is then added to the relevant game.</w:t>
+              <w:t>An available game was selected.</w:t>
+            </w:r>
+          </w:p>
+          <w:p>
+            <w:pPr>
+              <w:bidi w:val="0"/>
+            </w:pPr>
+            <w:r>
+              <w:t>User have enough balance to buy-in and his rank fits the game requirements.</w:t>
+            </w:r>
+          </w:p>
+        </w:tc>
+        <w:tc>
+          <w:tcPr>
+            <w:tcW w:w="4820" w:type="dxa"/>
+          </w:tcPr>
+          <w:p>
+            <w:pPr>
+              <w:bidi w:val="0"/>
+            </w:pPr>
+            <w:r>
+              <w:t>Success: The user is added to the game.</w:t>
+            </w:r>
+          </w:p>
+          <w:p>
+            <w:pPr>
+              <w:bidi w:val="0"/>
+            </w:pPr>
+            <w:r>
+              <w:t>The system updates his account balance and game balance.</w:t>
+            </w:r>
+          </w:p>
+          <w:p>
+            <w:pPr>
+              <w:bidi w:val="0"/>
+            </w:pPr>
+            <w:r>
+              <w:t>The user receives a relevant message.</w:t>
+            </w:r>
+          </w:p>
+          <w:p>
+            <w:pPr>
+              <w:bidi w:val="0"/>
+            </w:pPr>
+            <w:r>
+              <w:t>The rest of the players are informed accordingly.</w:t>
             </w:r>
           </w:p>
         </w:tc>
@@ -649,20 +994,20 @@
               <w:bidi w:val="0"/>
             </w:pPr>
             <w:r>
-              <w:t>Game name is taken.</w:t>
-            </w:r>
-          </w:p>
-        </w:tc>
-        <w:tc>
-          <w:tcPr>
-            <w:tcW w:w="4820" w:type="dxa"/>
-          </w:tcPr>
-          <w:p>
-            <w:pPr>
-              <w:bidi w:val="0"/>
-            </w:pPr>
-            <w:r>
-              <w:t>Fail: The user is asked to select another game name.</w:t>
+              <w:t>Game is full.</w:t>
+            </w:r>
+          </w:p>
+        </w:tc>
+        <w:tc>
+          <w:tcPr>
+            <w:tcW w:w="4820" w:type="dxa"/>
+          </w:tcPr>
+          <w:p>
+            <w:pPr>
+              <w:bidi w:val="0"/>
+            </w:pPr>
+            <w:r>
+              <w:t>Fail: The user is asked to select another game due to selected game being full.</w:t>
             </w:r>
           </w:p>
         </w:tc>
@@ -688,20 +1033,20 @@
               <w:bidi w:val="0"/>
             </w:pPr>
             <w:r>
-              <w:t>Number of players is less than 2 or greater than 9.</w:t>
-            </w:r>
-          </w:p>
-        </w:tc>
-        <w:tc>
-          <w:tcPr>
-            <w:tcW w:w="4820" w:type="dxa"/>
-          </w:tcPr>
-          <w:p>
-            <w:pPr>
-              <w:bidi w:val="0"/>
-            </w:pPr>
-            <w:r>
-              <w:t>Fail: The user is asked to insert a number between 2 and 9.</w:t>
+              <w:t>The user does not have enough balance to buy-in.</w:t>
+            </w:r>
+          </w:p>
+        </w:tc>
+        <w:tc>
+          <w:tcPr>
+            <w:tcW w:w="4820" w:type="dxa"/>
+          </w:tcPr>
+          <w:p>
+            <w:pPr>
+              <w:bidi w:val="0"/>
+            </w:pPr>
+            <w:r>
+              <w:t>Fail: The user is informed that he does not have enough money to buy-in and asked to select another game.</w:t>
             </w:r>
           </w:p>
         </w:tc>
@@ -727,62 +1072,84 @@
               <w:bidi w:val="0"/>
             </w:pPr>
             <w:r>
-              <w:t>Game name is null.</w:t>
-            </w:r>
-          </w:p>
-        </w:tc>
-        <w:tc>
-          <w:tcPr>
-            <w:tcW w:w="4820" w:type="dxa"/>
-          </w:tcPr>
-          <w:p>
-            <w:pPr>
-              <w:bidi w:val="0"/>
-            </w:pPr>
-            <w:r>
-              <w:t>Fail: The user is asked to insert a game name.</w:t>
-            </w:r>
-          </w:p>
-        </w:tc>
-      </w:tr>
-      <w:tr>
-        <w:tc>
-          <w:tcPr>
-            <w:tcW w:w="2122" w:type="dxa"/>
-            <w:vMerge/>
-          </w:tcPr>
-          <w:p>
-            <w:pPr>
-              <w:bidi w:val="0"/>
-            </w:pPr>
-          </w:p>
-        </w:tc>
-        <w:tc>
-          <w:tcPr>
-            <w:tcW w:w="3543" w:type="dxa"/>
-          </w:tcPr>
-          <w:p>
-            <w:pPr>
-              <w:bidi w:val="0"/>
-            </w:pPr>
-            <w:r>
-              <w:t xml:space="preserve">Buy in is </w:t>
-            </w:r>
-            <w:r>
-              <w:t>greater than the user's balance.</w:t>
-            </w:r>
-          </w:p>
-        </w:tc>
-        <w:tc>
-          <w:tcPr>
-            <w:tcW w:w="4820" w:type="dxa"/>
-          </w:tcPr>
-          <w:p>
-            <w:pPr>
-              <w:bidi w:val="0"/>
-            </w:pPr>
-            <w:r>
-              <w:t>Fail: The user is asked to insert a buy-in lower than his balance.</w:t>
+              <w:t>The user's rank does not fit the game requirements.</w:t>
+            </w:r>
+          </w:p>
+        </w:tc>
+        <w:tc>
+          <w:tcPr>
+            <w:tcW w:w="4820" w:type="dxa"/>
+          </w:tcPr>
+          <w:p>
+            <w:pPr>
+              <w:bidi w:val="0"/>
+            </w:pPr>
+            <w:r>
+              <w:t>Fail:  The user is informed that his rank does not fit the game requirements and asked to select another game.</w:t>
+            </w:r>
+          </w:p>
+        </w:tc>
+      </w:tr>
+      <w:tr>
+        <w:tc>
+          <w:tcPr>
+            <w:tcW w:w="2122" w:type="dxa"/>
+          </w:tcPr>
+          <w:p>
+            <w:pPr>
+              <w:bidi w:val="0"/>
+            </w:pPr>
+            <w:r>
+              <w:lastRenderedPageBreak/>
+              <w:t>Spectate active game</w:t>
+            </w:r>
+          </w:p>
+          <w:p>
+            <w:pPr>
+              <w:bidi w:val="0"/>
+            </w:pPr>
+            <w:r>
+              <w:t xml:space="preserve">(Use case </w:t>
+            </w:r>
+            <w:r>
+              <w:t>7</w:t>
+            </w:r>
+            <w:r>
+              <w:t>)</w:t>
+            </w:r>
+          </w:p>
+        </w:tc>
+        <w:tc>
+          <w:tcPr>
+            <w:tcW w:w="3543" w:type="dxa"/>
+          </w:tcPr>
+          <w:p>
+            <w:pPr>
+              <w:bidi w:val="0"/>
+            </w:pPr>
+            <w:r>
+              <w:t>Active game was selected.</w:t>
+            </w:r>
+          </w:p>
+        </w:tc>
+        <w:tc>
+          <w:tcPr>
+            <w:tcW w:w="4820" w:type="dxa"/>
+          </w:tcPr>
+          <w:p>
+            <w:pPr>
+              <w:bidi w:val="0"/>
+            </w:pPr>
+            <w:r>
+              <w:t>Success: The user join the selected game in spectate mode and receives a relevant message.</w:t>
+            </w:r>
+          </w:p>
+          <w:p>
+            <w:pPr>
+              <w:bidi w:val="0"/>
+            </w:pPr>
+            <w:r>
+              <w:t>The rest of the players are informed accordingly.</w:t>
             </w:r>
           </w:p>
         </w:tc>
@@ -798,275 +1165,6 @@
               <w:bidi w:val="0"/>
             </w:pPr>
             <w:r>
-              <w:t>Join existing game</w:t>
-            </w:r>
-          </w:p>
-          <w:p>
-            <w:pPr>
-              <w:bidi w:val="0"/>
-            </w:pPr>
-            <w:r>
-              <w:t xml:space="preserve">(Use case </w:t>
-            </w:r>
-            <w:r>
-              <w:t>6</w:t>
-            </w:r>
-            <w:r>
-              <w:t>)</w:t>
-            </w:r>
-          </w:p>
-        </w:tc>
-        <w:tc>
-          <w:tcPr>
-            <w:tcW w:w="3543" w:type="dxa"/>
-          </w:tcPr>
-          <w:p>
-            <w:pPr>
-              <w:bidi w:val="0"/>
-            </w:pPr>
-            <w:r>
-              <w:t>An available game was selected.</w:t>
-            </w:r>
-          </w:p>
-          <w:p>
-            <w:pPr>
-              <w:bidi w:val="0"/>
-            </w:pPr>
-            <w:r>
-              <w:t>User have enough balance to buy-in and his rank fits the game requirements.</w:t>
-            </w:r>
-          </w:p>
-        </w:tc>
-        <w:tc>
-          <w:tcPr>
-            <w:tcW w:w="4820" w:type="dxa"/>
-          </w:tcPr>
-          <w:p>
-            <w:pPr>
-              <w:bidi w:val="0"/>
-            </w:pPr>
-            <w:r>
-              <w:t>Success: The user is added to the game.</w:t>
-            </w:r>
-          </w:p>
-          <w:p>
-            <w:pPr>
-              <w:bidi w:val="0"/>
-            </w:pPr>
-            <w:r>
-              <w:t>The system updates his account balance and game balance.</w:t>
-            </w:r>
-          </w:p>
-          <w:p>
-            <w:pPr>
-              <w:bidi w:val="0"/>
-            </w:pPr>
-            <w:r>
-              <w:t>The user receives a relevant message.</w:t>
-            </w:r>
-          </w:p>
-          <w:p>
-            <w:pPr>
-              <w:bidi w:val="0"/>
-            </w:pPr>
-            <w:r>
-              <w:t>The rest of the players are informed accordingly.</w:t>
-            </w:r>
-          </w:p>
-        </w:tc>
-      </w:tr>
-      <w:tr>
-        <w:tc>
-          <w:tcPr>
-            <w:tcW w:w="2122" w:type="dxa"/>
-            <w:vMerge/>
-          </w:tcPr>
-          <w:p>
-            <w:pPr>
-              <w:bidi w:val="0"/>
-            </w:pPr>
-          </w:p>
-        </w:tc>
-        <w:tc>
-          <w:tcPr>
-            <w:tcW w:w="3543" w:type="dxa"/>
-          </w:tcPr>
-          <w:p>
-            <w:pPr>
-              <w:bidi w:val="0"/>
-            </w:pPr>
-            <w:r>
-              <w:t>Game is full.</w:t>
-            </w:r>
-          </w:p>
-        </w:tc>
-        <w:tc>
-          <w:tcPr>
-            <w:tcW w:w="4820" w:type="dxa"/>
-          </w:tcPr>
-          <w:p>
-            <w:pPr>
-              <w:bidi w:val="0"/>
-            </w:pPr>
-            <w:r>
-              <w:t>Fail: The user is asked to select another game due to selected game being full.</w:t>
-            </w:r>
-          </w:p>
-        </w:tc>
-      </w:tr>
-      <w:tr>
-        <w:tc>
-          <w:tcPr>
-            <w:tcW w:w="2122" w:type="dxa"/>
-            <w:vMerge/>
-          </w:tcPr>
-          <w:p>
-            <w:pPr>
-              <w:bidi w:val="0"/>
-            </w:pPr>
-          </w:p>
-        </w:tc>
-        <w:tc>
-          <w:tcPr>
-            <w:tcW w:w="3543" w:type="dxa"/>
-          </w:tcPr>
-          <w:p>
-            <w:pPr>
-              <w:bidi w:val="0"/>
-            </w:pPr>
-            <w:r>
-              <w:t>The user does not have enough balance to buy-in.</w:t>
-            </w:r>
-          </w:p>
-        </w:tc>
-        <w:tc>
-          <w:tcPr>
-            <w:tcW w:w="4820" w:type="dxa"/>
-          </w:tcPr>
-          <w:p>
-            <w:pPr>
-              <w:bidi w:val="0"/>
-            </w:pPr>
-            <w:r>
-              <w:t>Fail: The user is informed that he does not have enough money to buy-in and asked to select another game.</w:t>
-            </w:r>
-          </w:p>
-        </w:tc>
-      </w:tr>
-      <w:tr>
-        <w:tc>
-          <w:tcPr>
-            <w:tcW w:w="2122" w:type="dxa"/>
-            <w:vMerge/>
-          </w:tcPr>
-          <w:p>
-            <w:pPr>
-              <w:bidi w:val="0"/>
-            </w:pPr>
-          </w:p>
-        </w:tc>
-        <w:tc>
-          <w:tcPr>
-            <w:tcW w:w="3543" w:type="dxa"/>
-          </w:tcPr>
-          <w:p>
-            <w:pPr>
-              <w:bidi w:val="0"/>
-            </w:pPr>
-            <w:r>
-              <w:t>The user's rank does not fit the game requirements.</w:t>
-            </w:r>
-          </w:p>
-        </w:tc>
-        <w:tc>
-          <w:tcPr>
-            <w:tcW w:w="4820" w:type="dxa"/>
-          </w:tcPr>
-          <w:p>
-            <w:pPr>
-              <w:bidi w:val="0"/>
-            </w:pPr>
-            <w:r>
-              <w:t>Fail:  The user is informed that his rank does not fit the game requirements and asked to select another game.</w:t>
-            </w:r>
-          </w:p>
-        </w:tc>
-      </w:tr>
-      <w:tr>
-        <w:tc>
-          <w:tcPr>
-            <w:tcW w:w="2122" w:type="dxa"/>
-          </w:tcPr>
-          <w:p>
-            <w:pPr>
-              <w:bidi w:val="0"/>
-            </w:pPr>
-            <w:r>
-              <w:t>Spectate active game</w:t>
-            </w:r>
-          </w:p>
-          <w:p>
-            <w:pPr>
-              <w:bidi w:val="0"/>
-            </w:pPr>
-            <w:r>
-              <w:t xml:space="preserve">(Use case </w:t>
-            </w:r>
-            <w:r>
-              <w:t>7</w:t>
-            </w:r>
-            <w:r>
-              <w:t>)</w:t>
-            </w:r>
-          </w:p>
-        </w:tc>
-        <w:tc>
-          <w:tcPr>
-            <w:tcW w:w="3543" w:type="dxa"/>
-          </w:tcPr>
-          <w:p>
-            <w:pPr>
-              <w:bidi w:val="0"/>
-            </w:pPr>
-            <w:r>
-              <w:t>Active game was selected.</w:t>
-            </w:r>
-          </w:p>
-        </w:tc>
-        <w:tc>
-          <w:tcPr>
-            <w:tcW w:w="4820" w:type="dxa"/>
-          </w:tcPr>
-          <w:p>
-            <w:pPr>
-              <w:bidi w:val="0"/>
-            </w:pPr>
-            <w:r>
-              <w:t>Success: The user join the selected game in spectate mode and receives a relevant message.</w:t>
-            </w:r>
-          </w:p>
-          <w:p>
-            <w:pPr>
-              <w:bidi w:val="0"/>
-            </w:pPr>
-            <w:r>
-              <w:t>The rest of the players are informed accordingly.</w:t>
-            </w:r>
-          </w:p>
-        </w:tc>
-      </w:tr>
-      <w:tr>
-        <w:tc>
-          <w:tcPr>
-            <w:tcW w:w="2122" w:type="dxa"/>
-            <w:vMerge w:val="restart"/>
-          </w:tcPr>
-          <w:p>
-            <w:pPr>
-              <w:bidi w:val="0"/>
-            </w:pPr>
-            <w:r>
-              <w:lastRenderedPageBreak/>
               <w:t>Leave game</w:t>
             </w:r>
           </w:p>

</xml_diff>

<commit_message>
added new acceptance tests CreateNewGame EditUserProfile etc...
</commit_message>
<xml_diff>
--- a/documentation/AcceptanceTests.docx
+++ b/documentation/AcceptanceTests.docx
@@ -386,10 +386,273 @@
               <w:bidi w:val="0"/>
             </w:pPr>
             <w:r>
-              <w:t>One of the characters of the user name, password</w:t>
-            </w:r>
-            <w:r>
-              <w:t xml:space="preserve"> is incorrect.</w:t>
+              <w:t>One of the characters of the user name, password is incorrect.</w:t>
+            </w:r>
+          </w:p>
+        </w:tc>
+        <w:tc>
+          <w:tcPr>
+            <w:tcW w:w="4820" w:type="dxa"/>
+          </w:tcPr>
+          <w:p>
+            <w:pPr>
+              <w:bidi w:val="0"/>
+            </w:pPr>
+            <w:r>
+              <w:t>Fail: The user is asked to choose another user name, password.</w:t>
+            </w:r>
+          </w:p>
+        </w:tc>
+      </w:tr>
+      <w:tr>
+        <w:tc>
+          <w:tcPr>
+            <w:tcW w:w="2122" w:type="dxa"/>
+            <w:vMerge/>
+          </w:tcPr>
+          <w:p>
+            <w:pPr>
+              <w:bidi w:val="0"/>
+            </w:pPr>
+          </w:p>
+        </w:tc>
+        <w:tc>
+          <w:tcPr>
+            <w:tcW w:w="3543" w:type="dxa"/>
+          </w:tcPr>
+          <w:p>
+            <w:pPr>
+              <w:bidi w:val="0"/>
+            </w:pPr>
+            <w:r>
+              <w:t>The password set to be SQL query.</w:t>
+            </w:r>
+          </w:p>
+        </w:tc>
+        <w:tc>
+          <w:tcPr>
+            <w:tcW w:w="4820" w:type="dxa"/>
+          </w:tcPr>
+          <w:p>
+            <w:pPr>
+              <w:bidi w:val="0"/>
+            </w:pPr>
+            <w:r>
+              <w:t>Fail: The user is asked to choose another password.</w:t>
+            </w:r>
+          </w:p>
+        </w:tc>
+      </w:tr>
+      <w:tr>
+        <w:tc>
+          <w:tcPr>
+            <w:tcW w:w="2122" w:type="dxa"/>
+          </w:tcPr>
+          <w:p>
+            <w:pPr>
+              <w:bidi w:val="0"/>
+            </w:pPr>
+            <w:r>
+              <w:t>Log out from the system</w:t>
+            </w:r>
+          </w:p>
+          <w:p>
+            <w:pPr>
+              <w:bidi w:val="0"/>
+            </w:pPr>
+            <w:r>
+              <w:t>(Use case 3)</w:t>
+            </w:r>
+          </w:p>
+        </w:tc>
+        <w:tc>
+          <w:tcPr>
+            <w:tcW w:w="3543" w:type="dxa"/>
+          </w:tcPr>
+          <w:p>
+            <w:pPr>
+              <w:bidi w:val="0"/>
+            </w:pPr>
+            <w:r>
+              <w:t>The user asks to log out.</w:t>
+            </w:r>
+          </w:p>
+        </w:tc>
+        <w:tc>
+          <w:tcPr>
+            <w:tcW w:w="4820" w:type="dxa"/>
+          </w:tcPr>
+          <w:p>
+            <w:pPr>
+              <w:bidi w:val="0"/>
+            </w:pPr>
+            <w:r>
+              <w:t xml:space="preserve">Success: The user is logs out </w:t>
+            </w:r>
+            <w:proofErr w:type="spellStart"/>
+            <w:r>
+              <w:t>out</w:t>
+            </w:r>
+            <w:proofErr w:type="spellEnd"/>
+            <w:r>
+              <w:t xml:space="preserve"> and informed that he's no longer logged into the system.</w:t>
+            </w:r>
+          </w:p>
+        </w:tc>
+      </w:tr>
+      <w:tr>
+        <w:tc>
+          <w:tcPr>
+            <w:tcW w:w="2122" w:type="dxa"/>
+            <w:vMerge w:val="restart"/>
+          </w:tcPr>
+          <w:p>
+            <w:pPr>
+              <w:bidi w:val="0"/>
+            </w:pPr>
+            <w:r>
+              <w:t>Edit user profile</w:t>
+            </w:r>
+          </w:p>
+          <w:p>
+            <w:pPr>
+              <w:bidi w:val="0"/>
+            </w:pPr>
+            <w:r>
+              <w:t>(Use case 4)</w:t>
+            </w:r>
+          </w:p>
+        </w:tc>
+        <w:tc>
+          <w:tcPr>
+            <w:tcW w:w="3543" w:type="dxa"/>
+          </w:tcPr>
+          <w:p>
+            <w:pPr>
+              <w:bidi w:val="0"/>
+            </w:pPr>
+            <w:r>
+              <w:t>The user changes some of his personal details.</w:t>
+            </w:r>
+          </w:p>
+        </w:tc>
+        <w:tc>
+          <w:tcPr>
+            <w:tcW w:w="4820" w:type="dxa"/>
+          </w:tcPr>
+          <w:p>
+            <w:pPr>
+              <w:bidi w:val="0"/>
+            </w:pPr>
+            <w:r>
+              <w:t>Success: The user profile is updated and the user is informed.</w:t>
+            </w:r>
+          </w:p>
+        </w:tc>
+      </w:tr>
+      <w:tr>
+        <w:tc>
+          <w:tcPr>
+            <w:tcW w:w="2122" w:type="dxa"/>
+            <w:vMerge/>
+          </w:tcPr>
+          <w:p>
+            <w:pPr>
+              <w:bidi w:val="0"/>
+            </w:pPr>
+          </w:p>
+        </w:tc>
+        <w:tc>
+          <w:tcPr>
+            <w:tcW w:w="3543" w:type="dxa"/>
+          </w:tcPr>
+          <w:p>
+            <w:pPr>
+              <w:bidi w:val="0"/>
+            </w:pPr>
+            <w:r>
+              <w:t>The user does not change his personal details.</w:t>
+            </w:r>
+          </w:p>
+        </w:tc>
+        <w:tc>
+          <w:tcPr>
+            <w:tcW w:w="4820" w:type="dxa"/>
+          </w:tcPr>
+          <w:p>
+            <w:pPr>
+              <w:bidi w:val="0"/>
+            </w:pPr>
+            <w:r>
+              <w:t>Fail: The user is informed that no changes occurred.</w:t>
+            </w:r>
+          </w:p>
+        </w:tc>
+      </w:tr>
+      <w:tr>
+        <w:tc>
+          <w:tcPr>
+            <w:tcW w:w="2122" w:type="dxa"/>
+            <w:vMerge/>
+          </w:tcPr>
+          <w:p>
+            <w:pPr>
+              <w:bidi w:val="0"/>
+            </w:pPr>
+          </w:p>
+        </w:tc>
+        <w:tc>
+          <w:tcPr>
+            <w:tcW w:w="3543" w:type="dxa"/>
+          </w:tcPr>
+          <w:p>
+            <w:pPr>
+              <w:bidi w:val="0"/>
+            </w:pPr>
+            <w:r>
+              <w:t>Some of the data is invalid.</w:t>
+            </w:r>
+          </w:p>
+        </w:tc>
+        <w:tc>
+          <w:tcPr>
+            <w:tcW w:w="4820" w:type="dxa"/>
+          </w:tcPr>
+          <w:p>
+            <w:pPr>
+              <w:bidi w:val="0"/>
+            </w:pPr>
+            <w:r>
+              <w:t>Fail: The user is informed that some of the data was invalid and his changes were not saved.</w:t>
+            </w:r>
+          </w:p>
+        </w:tc>
+      </w:tr>
+      <w:tr>
+        <w:tc>
+          <w:tcPr>
+            <w:tcW w:w="2122" w:type="dxa"/>
+            <w:vMerge/>
+          </w:tcPr>
+          <w:p>
+            <w:pPr>
+              <w:bidi w:val="0"/>
+            </w:pPr>
+          </w:p>
+        </w:tc>
+        <w:tc>
+          <w:tcPr>
+            <w:tcW w:w="3543" w:type="dxa"/>
+          </w:tcPr>
+          <w:p>
+            <w:pPr>
+              <w:bidi w:val="0"/>
+            </w:pPr>
+            <w:r>
+              <w:t>One of the characters of th</w:t>
+            </w:r>
+            <w:r>
+              <w:t>e e-mail, password are invalid.</w:t>
             </w:r>
           </w:p>
         </w:tc>
@@ -405,118 +668,10 @@
               <w:t xml:space="preserve">Fail: </w:t>
             </w:r>
             <w:r>
-              <w:t xml:space="preserve">The user is asked to choose another user name, </w:t>
-            </w:r>
-            <w:r>
-              <w:t>password.</w:t>
-            </w:r>
-          </w:p>
-        </w:tc>
-      </w:tr>
-      <w:tr>
-        <w:tc>
-          <w:tcPr>
-            <w:tcW w:w="2122" w:type="dxa"/>
-            <w:vMerge/>
-          </w:tcPr>
-          <w:p>
-            <w:pPr>
-              <w:bidi w:val="0"/>
-            </w:pPr>
-          </w:p>
-        </w:tc>
-        <w:tc>
-          <w:tcPr>
-            <w:tcW w:w="3543" w:type="dxa"/>
-          </w:tcPr>
-          <w:p>
-            <w:pPr>
-              <w:bidi w:val="0"/>
-            </w:pPr>
-            <w:r>
-              <w:t>The password set to be SQL query</w:t>
+              <w:t>The user is asked to choose another e-mail, password.</w:t>
             </w:r>
             <w:bookmarkStart w:id="0" w:name="_GoBack"/>
             <w:bookmarkEnd w:id="0"/>
-            <w:r>
-              <w:t>.</w:t>
-            </w:r>
-          </w:p>
-        </w:tc>
-        <w:tc>
-          <w:tcPr>
-            <w:tcW w:w="4820" w:type="dxa"/>
-          </w:tcPr>
-          <w:p>
-            <w:pPr>
-              <w:bidi w:val="0"/>
-            </w:pPr>
-            <w:r>
-              <w:t xml:space="preserve">Fail: </w:t>
-            </w:r>
-            <w:r>
-              <w:t xml:space="preserve">The user is asked to choose another </w:t>
-            </w:r>
-            <w:r>
-              <w:t>password.</w:t>
-            </w:r>
-          </w:p>
-        </w:tc>
-      </w:tr>
-      <w:tr>
-        <w:tc>
-          <w:tcPr>
-            <w:tcW w:w="2122" w:type="dxa"/>
-          </w:tcPr>
-          <w:p>
-            <w:pPr>
-              <w:bidi w:val="0"/>
-            </w:pPr>
-            <w:r>
-              <w:t>Log out from the system</w:t>
-            </w:r>
-          </w:p>
-          <w:p>
-            <w:pPr>
-              <w:bidi w:val="0"/>
-            </w:pPr>
-            <w:r>
-              <w:t>(Use case 3)</w:t>
-            </w:r>
-          </w:p>
-        </w:tc>
-        <w:tc>
-          <w:tcPr>
-            <w:tcW w:w="3543" w:type="dxa"/>
-          </w:tcPr>
-          <w:p>
-            <w:pPr>
-              <w:bidi w:val="0"/>
-            </w:pPr>
-            <w:r>
-              <w:t>The user asks to log out.</w:t>
-            </w:r>
-          </w:p>
-        </w:tc>
-        <w:tc>
-          <w:tcPr>
-            <w:tcW w:w="4820" w:type="dxa"/>
-          </w:tcPr>
-          <w:p>
-            <w:pPr>
-              <w:bidi w:val="0"/>
-            </w:pPr>
-            <w:r>
-              <w:t xml:space="preserve">Success: The user is logs out </w:t>
-            </w:r>
-            <w:proofErr w:type="spellStart"/>
-            <w:r>
-              <w:t>out</w:t>
-            </w:r>
-            <w:proofErr w:type="spellEnd"/>
-            <w:r>
-              <w:t xml:space="preserve"> and informed that he's no longer logged into the system.</w:t>
-            </w:r>
           </w:p>
         </w:tc>
       </w:tr>
@@ -531,41 +686,69 @@
               <w:bidi w:val="0"/>
             </w:pPr>
             <w:r>
-              <w:t>Edit user profile</w:t>
-            </w:r>
-          </w:p>
-          <w:p>
-            <w:pPr>
-              <w:bidi w:val="0"/>
-            </w:pPr>
-            <w:r>
-              <w:t>(Use case 4)</w:t>
-            </w:r>
-          </w:p>
-        </w:tc>
-        <w:tc>
-          <w:tcPr>
-            <w:tcW w:w="3543" w:type="dxa"/>
-          </w:tcPr>
-          <w:p>
-            <w:pPr>
-              <w:bidi w:val="0"/>
-            </w:pPr>
-            <w:r>
-              <w:t>The user changes some of his personal details.</w:t>
-            </w:r>
-          </w:p>
-        </w:tc>
-        <w:tc>
-          <w:tcPr>
-            <w:tcW w:w="4820" w:type="dxa"/>
-          </w:tcPr>
-          <w:p>
-            <w:pPr>
-              <w:bidi w:val="0"/>
-            </w:pPr>
-            <w:r>
-              <w:t>Success: The user profile is updated and the user is informed.</w:t>
+              <w:t>Crea</w:t>
+            </w:r>
+            <w:r>
+              <w:t>te</w:t>
+            </w:r>
+            <w:r>
+              <w:t xml:space="preserve"> new game</w:t>
+            </w:r>
+          </w:p>
+          <w:p>
+            <w:pPr>
+              <w:bidi w:val="0"/>
+            </w:pPr>
+            <w:r>
+              <w:t xml:space="preserve">(Use case </w:t>
+            </w:r>
+            <w:r>
+              <w:t>5</w:t>
+            </w:r>
+            <w:r>
+              <w:t>)</w:t>
+            </w:r>
+          </w:p>
+        </w:tc>
+        <w:tc>
+          <w:tcPr>
+            <w:tcW w:w="3543" w:type="dxa"/>
+          </w:tcPr>
+          <w:p>
+            <w:pPr>
+              <w:bidi w:val="0"/>
+            </w:pPr>
+            <w:r>
+              <w:t>Game preferences are valid.</w:t>
+            </w:r>
+          </w:p>
+          <w:p>
+            <w:pPr>
+              <w:bidi w:val="0"/>
+            </w:pPr>
+            <w:r>
+              <w:t>Game name is not taken.</w:t>
+            </w:r>
+          </w:p>
+        </w:tc>
+        <w:tc>
+          <w:tcPr>
+            <w:tcW w:w="4820" w:type="dxa"/>
+          </w:tcPr>
+          <w:p>
+            <w:pPr>
+              <w:bidi w:val="0"/>
+            </w:pPr>
+            <w:r>
+              <w:t>Success: A new game is created in the system. The user is provided with an "action success" message.</w:t>
+            </w:r>
+          </w:p>
+          <w:p>
+            <w:pPr>
+              <w:bidi w:val="0"/>
+            </w:pPr>
+            <w:r>
+              <w:t>The user is then added to the relevant game.</w:t>
             </w:r>
           </w:p>
         </w:tc>
@@ -591,20 +774,20 @@
               <w:bidi w:val="0"/>
             </w:pPr>
             <w:r>
-              <w:t>The user does not change his personal details.</w:t>
-            </w:r>
-          </w:p>
-        </w:tc>
-        <w:tc>
-          <w:tcPr>
-            <w:tcW w:w="4820" w:type="dxa"/>
-          </w:tcPr>
-          <w:p>
-            <w:pPr>
-              <w:bidi w:val="0"/>
-            </w:pPr>
-            <w:r>
-              <w:t>The user is informed that no changes occurred.</w:t>
+              <w:t>Game name is taken.</w:t>
+            </w:r>
+          </w:p>
+        </w:tc>
+        <w:tc>
+          <w:tcPr>
+            <w:tcW w:w="4820" w:type="dxa"/>
+          </w:tcPr>
+          <w:p>
+            <w:pPr>
+              <w:bidi w:val="0"/>
+            </w:pPr>
+            <w:r>
+              <w:t>Fail: The user is asked to select another game name.</w:t>
             </w:r>
           </w:p>
         </w:tc>
@@ -630,20 +813,101 @@
               <w:bidi w:val="0"/>
             </w:pPr>
             <w:r>
-              <w:t>Some of the data is invalid.</w:t>
-            </w:r>
-          </w:p>
-        </w:tc>
-        <w:tc>
-          <w:tcPr>
-            <w:tcW w:w="4820" w:type="dxa"/>
-          </w:tcPr>
-          <w:p>
-            <w:pPr>
-              <w:bidi w:val="0"/>
-            </w:pPr>
-            <w:r>
-              <w:t>Fail: The user is informed that some of the data was invalid and his changes were not saved.</w:t>
+              <w:t>Number of players is less than 2 or greater than 9.</w:t>
+            </w:r>
+          </w:p>
+        </w:tc>
+        <w:tc>
+          <w:tcPr>
+            <w:tcW w:w="4820" w:type="dxa"/>
+          </w:tcPr>
+          <w:p>
+            <w:pPr>
+              <w:bidi w:val="0"/>
+            </w:pPr>
+            <w:r>
+              <w:t>Fail: The user is asked to insert a number between 2 and 9.</w:t>
+            </w:r>
+          </w:p>
+        </w:tc>
+      </w:tr>
+      <w:tr>
+        <w:tc>
+          <w:tcPr>
+            <w:tcW w:w="2122" w:type="dxa"/>
+            <w:vMerge/>
+          </w:tcPr>
+          <w:p>
+            <w:pPr>
+              <w:bidi w:val="0"/>
+            </w:pPr>
+          </w:p>
+        </w:tc>
+        <w:tc>
+          <w:tcPr>
+            <w:tcW w:w="3543" w:type="dxa"/>
+          </w:tcPr>
+          <w:p>
+            <w:pPr>
+              <w:bidi w:val="0"/>
+            </w:pPr>
+            <w:r>
+              <w:t>Game name is null.</w:t>
+            </w:r>
+          </w:p>
+        </w:tc>
+        <w:tc>
+          <w:tcPr>
+            <w:tcW w:w="4820" w:type="dxa"/>
+          </w:tcPr>
+          <w:p>
+            <w:pPr>
+              <w:bidi w:val="0"/>
+            </w:pPr>
+            <w:r>
+              <w:t>Fail: The user is asked to insert a game name.</w:t>
+            </w:r>
+          </w:p>
+        </w:tc>
+      </w:tr>
+      <w:tr>
+        <w:tc>
+          <w:tcPr>
+            <w:tcW w:w="2122" w:type="dxa"/>
+            <w:vMerge/>
+          </w:tcPr>
+          <w:p>
+            <w:pPr>
+              <w:bidi w:val="0"/>
+            </w:pPr>
+          </w:p>
+        </w:tc>
+        <w:tc>
+          <w:tcPr>
+            <w:tcW w:w="3543" w:type="dxa"/>
+          </w:tcPr>
+          <w:p>
+            <w:pPr>
+              <w:bidi w:val="0"/>
+            </w:pPr>
+            <w:r>
+              <w:t xml:space="preserve">Buy in is </w:t>
+            </w:r>
+            <w:r>
+              <w:t>greater than the user's balance.</w:t>
+            </w:r>
+          </w:p>
+        </w:tc>
+        <w:tc>
+          <w:tcPr>
+            <w:tcW w:w="4820" w:type="dxa"/>
+          </w:tcPr>
+          <w:p>
+            <w:pPr>
+              <w:bidi w:val="0"/>
+            </w:pPr>
+            <w:r>
+              <w:t>Fail: The user is asked to insert a buy-in lower than his balance.</w:t>
             </w:r>
           </w:p>
         </w:tc>
@@ -659,13 +923,7 @@
               <w:bidi w:val="0"/>
             </w:pPr>
             <w:r>
-              <w:t>Crea</w:t>
-            </w:r>
-            <w:r>
-              <w:t>te</w:t>
-            </w:r>
-            <w:r>
-              <w:t xml:space="preserve"> new game</w:t>
+              <w:t>Join existing game</w:t>
             </w:r>
           </w:p>
           <w:p>
@@ -676,7 +934,7 @@
               <w:t xml:space="preserve">(Use case </w:t>
             </w:r>
             <w:r>
-              <w:t>5</w:t>
+              <w:t>6</w:t>
             </w:r>
             <w:r>
               <w:t>)</w:t>
@@ -692,36 +950,52 @@
               <w:bidi w:val="0"/>
             </w:pPr>
             <w:r>
-              <w:t>Game preferences are valid.</w:t>
-            </w:r>
-          </w:p>
-          <w:p>
-            <w:pPr>
-              <w:bidi w:val="0"/>
-            </w:pPr>
-            <w:r>
-              <w:t>Game name is not taken.</w:t>
-            </w:r>
-          </w:p>
-        </w:tc>
-        <w:tc>
-          <w:tcPr>
-            <w:tcW w:w="4820" w:type="dxa"/>
-          </w:tcPr>
-          <w:p>
-            <w:pPr>
-              <w:bidi w:val="0"/>
-            </w:pPr>
-            <w:r>
-              <w:t>Success: A new game is created in the system. The user is provided with an "action success" message.</w:t>
-            </w:r>
-          </w:p>
-          <w:p>
-            <w:pPr>
-              <w:bidi w:val="0"/>
-            </w:pPr>
-            <w:r>
-              <w:t>The user is then added to the relevant game.</w:t>
+              <w:t>An available game was selected.</w:t>
+            </w:r>
+          </w:p>
+          <w:p>
+            <w:pPr>
+              <w:bidi w:val="0"/>
+            </w:pPr>
+            <w:r>
+              <w:t>User have enough balance to buy-in and his rank fits the game requirements.</w:t>
+            </w:r>
+          </w:p>
+        </w:tc>
+        <w:tc>
+          <w:tcPr>
+            <w:tcW w:w="4820" w:type="dxa"/>
+          </w:tcPr>
+          <w:p>
+            <w:pPr>
+              <w:bidi w:val="0"/>
+            </w:pPr>
+            <w:r>
+              <w:t>Success: The user is added to the game.</w:t>
+            </w:r>
+          </w:p>
+          <w:p>
+            <w:pPr>
+              <w:bidi w:val="0"/>
+            </w:pPr>
+            <w:r>
+              <w:t>The system updates his account balance and game balance.</w:t>
+            </w:r>
+          </w:p>
+          <w:p>
+            <w:pPr>
+              <w:bidi w:val="0"/>
+            </w:pPr>
+            <w:r>
+              <w:t>The user receives a relevant message.</w:t>
+            </w:r>
+          </w:p>
+          <w:p>
+            <w:pPr>
+              <w:bidi w:val="0"/>
+            </w:pPr>
+            <w:r>
+              <w:t>The rest of the players are informed accordingly.</w:t>
             </w:r>
           </w:p>
         </w:tc>
@@ -747,20 +1021,20 @@
               <w:bidi w:val="0"/>
             </w:pPr>
             <w:r>
-              <w:t>Game name is taken.</w:t>
-            </w:r>
-          </w:p>
-        </w:tc>
-        <w:tc>
-          <w:tcPr>
-            <w:tcW w:w="4820" w:type="dxa"/>
-          </w:tcPr>
-          <w:p>
-            <w:pPr>
-              <w:bidi w:val="0"/>
-            </w:pPr>
-            <w:r>
-              <w:t>Fail: The user is asked to select another game name.</w:t>
+              <w:t>Game is full.</w:t>
+            </w:r>
+          </w:p>
+        </w:tc>
+        <w:tc>
+          <w:tcPr>
+            <w:tcW w:w="4820" w:type="dxa"/>
+          </w:tcPr>
+          <w:p>
+            <w:pPr>
+              <w:bidi w:val="0"/>
+            </w:pPr>
+            <w:r>
+              <w:t>Fail: The user is asked to select another game due to selected game being full.</w:t>
             </w:r>
           </w:p>
         </w:tc>
@@ -786,20 +1060,20 @@
               <w:bidi w:val="0"/>
             </w:pPr>
             <w:r>
-              <w:t>Number of players is less than 2 or greater than 9.</w:t>
-            </w:r>
-          </w:p>
-        </w:tc>
-        <w:tc>
-          <w:tcPr>
-            <w:tcW w:w="4820" w:type="dxa"/>
-          </w:tcPr>
-          <w:p>
-            <w:pPr>
-              <w:bidi w:val="0"/>
-            </w:pPr>
-            <w:r>
-              <w:t>Fail: The user is asked to insert a number between 2 and 9.</w:t>
+              <w:t>The user does not have enough balance to buy-in.</w:t>
+            </w:r>
+          </w:p>
+        </w:tc>
+        <w:tc>
+          <w:tcPr>
+            <w:tcW w:w="4820" w:type="dxa"/>
+          </w:tcPr>
+          <w:p>
+            <w:pPr>
+              <w:bidi w:val="0"/>
+            </w:pPr>
+            <w:r>
+              <w:t>Fail: The user is informed that he does not have enough money to buy-in and asked to select another game.</w:t>
             </w:r>
           </w:p>
         </w:tc>
@@ -825,253 +1099,6 @@
               <w:bidi w:val="0"/>
             </w:pPr>
             <w:r>
-              <w:t>Game name is null.</w:t>
-            </w:r>
-          </w:p>
-        </w:tc>
-        <w:tc>
-          <w:tcPr>
-            <w:tcW w:w="4820" w:type="dxa"/>
-          </w:tcPr>
-          <w:p>
-            <w:pPr>
-              <w:bidi w:val="0"/>
-            </w:pPr>
-            <w:r>
-              <w:t>Fail: The user is asked to insert a game name.</w:t>
-            </w:r>
-          </w:p>
-        </w:tc>
-      </w:tr>
-      <w:tr>
-        <w:tc>
-          <w:tcPr>
-            <w:tcW w:w="2122" w:type="dxa"/>
-            <w:vMerge/>
-          </w:tcPr>
-          <w:p>
-            <w:pPr>
-              <w:bidi w:val="0"/>
-            </w:pPr>
-          </w:p>
-        </w:tc>
-        <w:tc>
-          <w:tcPr>
-            <w:tcW w:w="3543" w:type="dxa"/>
-          </w:tcPr>
-          <w:p>
-            <w:pPr>
-              <w:bidi w:val="0"/>
-            </w:pPr>
-            <w:r>
-              <w:t xml:space="preserve">Buy in is </w:t>
-            </w:r>
-            <w:r>
-              <w:t>greater than the user's balance.</w:t>
-            </w:r>
-          </w:p>
-        </w:tc>
-        <w:tc>
-          <w:tcPr>
-            <w:tcW w:w="4820" w:type="dxa"/>
-          </w:tcPr>
-          <w:p>
-            <w:pPr>
-              <w:bidi w:val="0"/>
-            </w:pPr>
-            <w:r>
-              <w:t>Fail: The user is asked to insert a buy-in lower than his balance.</w:t>
-            </w:r>
-          </w:p>
-        </w:tc>
-      </w:tr>
-      <w:tr>
-        <w:tc>
-          <w:tcPr>
-            <w:tcW w:w="2122" w:type="dxa"/>
-            <w:vMerge w:val="restart"/>
-          </w:tcPr>
-          <w:p>
-            <w:pPr>
-              <w:bidi w:val="0"/>
-            </w:pPr>
-            <w:r>
-              <w:t>Join existing game</w:t>
-            </w:r>
-          </w:p>
-          <w:p>
-            <w:pPr>
-              <w:bidi w:val="0"/>
-            </w:pPr>
-            <w:r>
-              <w:t xml:space="preserve">(Use case </w:t>
-            </w:r>
-            <w:r>
-              <w:t>6</w:t>
-            </w:r>
-            <w:r>
-              <w:t>)</w:t>
-            </w:r>
-          </w:p>
-        </w:tc>
-        <w:tc>
-          <w:tcPr>
-            <w:tcW w:w="3543" w:type="dxa"/>
-          </w:tcPr>
-          <w:p>
-            <w:pPr>
-              <w:bidi w:val="0"/>
-            </w:pPr>
-            <w:r>
-              <w:t>An available game was selected.</w:t>
-            </w:r>
-          </w:p>
-          <w:p>
-            <w:pPr>
-              <w:bidi w:val="0"/>
-            </w:pPr>
-            <w:r>
-              <w:t>User have enough balance to buy-in and his rank fits the game requirements.</w:t>
-            </w:r>
-          </w:p>
-        </w:tc>
-        <w:tc>
-          <w:tcPr>
-            <w:tcW w:w="4820" w:type="dxa"/>
-          </w:tcPr>
-          <w:p>
-            <w:pPr>
-              <w:bidi w:val="0"/>
-            </w:pPr>
-            <w:r>
-              <w:t>Success: The user is added to the game.</w:t>
-            </w:r>
-          </w:p>
-          <w:p>
-            <w:pPr>
-              <w:bidi w:val="0"/>
-            </w:pPr>
-            <w:r>
-              <w:t>The system updates his account balance and game balance.</w:t>
-            </w:r>
-          </w:p>
-          <w:p>
-            <w:pPr>
-              <w:bidi w:val="0"/>
-            </w:pPr>
-            <w:r>
-              <w:t>The user receives a relevant message.</w:t>
-            </w:r>
-          </w:p>
-          <w:p>
-            <w:pPr>
-              <w:bidi w:val="0"/>
-            </w:pPr>
-            <w:r>
-              <w:t>The rest of the players are informed accordingly.</w:t>
-            </w:r>
-          </w:p>
-        </w:tc>
-      </w:tr>
-      <w:tr>
-        <w:tc>
-          <w:tcPr>
-            <w:tcW w:w="2122" w:type="dxa"/>
-            <w:vMerge/>
-          </w:tcPr>
-          <w:p>
-            <w:pPr>
-              <w:bidi w:val="0"/>
-            </w:pPr>
-          </w:p>
-        </w:tc>
-        <w:tc>
-          <w:tcPr>
-            <w:tcW w:w="3543" w:type="dxa"/>
-          </w:tcPr>
-          <w:p>
-            <w:pPr>
-              <w:bidi w:val="0"/>
-            </w:pPr>
-            <w:r>
-              <w:t>Game is full.</w:t>
-            </w:r>
-          </w:p>
-        </w:tc>
-        <w:tc>
-          <w:tcPr>
-            <w:tcW w:w="4820" w:type="dxa"/>
-          </w:tcPr>
-          <w:p>
-            <w:pPr>
-              <w:bidi w:val="0"/>
-            </w:pPr>
-            <w:r>
-              <w:t>Fail: The user is asked to select another game due to selected game being full.</w:t>
-            </w:r>
-          </w:p>
-        </w:tc>
-      </w:tr>
-      <w:tr>
-        <w:tc>
-          <w:tcPr>
-            <w:tcW w:w="2122" w:type="dxa"/>
-            <w:vMerge/>
-          </w:tcPr>
-          <w:p>
-            <w:pPr>
-              <w:bidi w:val="0"/>
-            </w:pPr>
-          </w:p>
-        </w:tc>
-        <w:tc>
-          <w:tcPr>
-            <w:tcW w:w="3543" w:type="dxa"/>
-          </w:tcPr>
-          <w:p>
-            <w:pPr>
-              <w:bidi w:val="0"/>
-            </w:pPr>
-            <w:r>
-              <w:t>The user does not have enough balance to buy-in.</w:t>
-            </w:r>
-          </w:p>
-        </w:tc>
-        <w:tc>
-          <w:tcPr>
-            <w:tcW w:w="4820" w:type="dxa"/>
-          </w:tcPr>
-          <w:p>
-            <w:pPr>
-              <w:bidi w:val="0"/>
-            </w:pPr>
-            <w:r>
-              <w:t>Fail: The user is informed that he does not have enough money to buy-in and asked to select another game.</w:t>
-            </w:r>
-          </w:p>
-        </w:tc>
-      </w:tr>
-      <w:tr>
-        <w:tc>
-          <w:tcPr>
-            <w:tcW w:w="2122" w:type="dxa"/>
-            <w:vMerge/>
-          </w:tcPr>
-          <w:p>
-            <w:pPr>
-              <w:bidi w:val="0"/>
-            </w:pPr>
-          </w:p>
-        </w:tc>
-        <w:tc>
-          <w:tcPr>
-            <w:tcW w:w="3543" w:type="dxa"/>
-          </w:tcPr>
-          <w:p>
-            <w:pPr>
-              <w:bidi w:val="0"/>
-            </w:pPr>
-            <w:r>
               <w:t>The user's rank does not fit the game requirements.</w:t>
             </w:r>
           </w:p>
@@ -1100,7 +1127,6 @@
               <w:bidi w:val="0"/>
             </w:pPr>
             <w:r>
-              <w:lastRenderedPageBreak/>
               <w:t>Spectate active game</w:t>
             </w:r>
           </w:p>

</xml_diff>

<commit_message>
added new acceptance tests PlayerFoldsTest PlayerCallsTest PlayerRaiseTest etc...
</commit_message>
<xml_diff>
--- a/documentation/AcceptanceTests.docx
+++ b/documentation/AcceptanceTests.docx
@@ -665,13 +665,8 @@
               <w:bidi w:val="0"/>
             </w:pPr>
             <w:r>
-              <w:t xml:space="preserve">Fail: </w:t>
-            </w:r>
-            <w:r>
-              <w:t>The user is asked to choose another e-mail, password.</w:t>
-            </w:r>
-            <w:bookmarkStart w:id="0" w:name="_GoBack"/>
-            <w:bookmarkEnd w:id="0"/>
+              <w:t>Fail: The user is asked to choose another e-mail, password.</w:t>
+            </w:r>
           </w:p>
         </w:tc>
       </w:tr>
@@ -686,24 +681,525 @@
               <w:bidi w:val="0"/>
             </w:pPr>
             <w:r>
-              <w:t>Crea</w:t>
-            </w:r>
-            <w:r>
-              <w:t>te</w:t>
-            </w:r>
-            <w:r>
-              <w:t xml:space="preserve"> new game</w:t>
-            </w:r>
-          </w:p>
-          <w:p>
-            <w:pPr>
-              <w:bidi w:val="0"/>
-            </w:pPr>
-            <w:r>
-              <w:t xml:space="preserve">(Use case </w:t>
-            </w:r>
-            <w:r>
-              <w:t>5</w:t>
+              <w:t>Create new game</w:t>
+            </w:r>
+          </w:p>
+          <w:p>
+            <w:pPr>
+              <w:bidi w:val="0"/>
+            </w:pPr>
+            <w:r>
+              <w:t>(Use case 5)</w:t>
+            </w:r>
+          </w:p>
+        </w:tc>
+        <w:tc>
+          <w:tcPr>
+            <w:tcW w:w="3543" w:type="dxa"/>
+          </w:tcPr>
+          <w:p>
+            <w:pPr>
+              <w:bidi w:val="0"/>
+            </w:pPr>
+            <w:r>
+              <w:t>Game preferences are valid.</w:t>
+            </w:r>
+          </w:p>
+          <w:p>
+            <w:pPr>
+              <w:bidi w:val="0"/>
+            </w:pPr>
+            <w:r>
+              <w:t>Game name is not taken.</w:t>
+            </w:r>
+          </w:p>
+        </w:tc>
+        <w:tc>
+          <w:tcPr>
+            <w:tcW w:w="4820" w:type="dxa"/>
+          </w:tcPr>
+          <w:p>
+            <w:pPr>
+              <w:bidi w:val="0"/>
+            </w:pPr>
+            <w:r>
+              <w:t>Success: A new game is created in the system. The user is provided with an "action success" message.</w:t>
+            </w:r>
+          </w:p>
+          <w:p>
+            <w:pPr>
+              <w:bidi w:val="0"/>
+            </w:pPr>
+            <w:r>
+              <w:t>The user is then added to the relevant game.</w:t>
+            </w:r>
+          </w:p>
+        </w:tc>
+      </w:tr>
+      <w:tr>
+        <w:tc>
+          <w:tcPr>
+            <w:tcW w:w="2122" w:type="dxa"/>
+            <w:vMerge/>
+          </w:tcPr>
+          <w:p>
+            <w:pPr>
+              <w:bidi w:val="0"/>
+            </w:pPr>
+          </w:p>
+        </w:tc>
+        <w:tc>
+          <w:tcPr>
+            <w:tcW w:w="3543" w:type="dxa"/>
+          </w:tcPr>
+          <w:p>
+            <w:pPr>
+              <w:bidi w:val="0"/>
+            </w:pPr>
+            <w:r>
+              <w:t>Game name is taken.</w:t>
+            </w:r>
+          </w:p>
+        </w:tc>
+        <w:tc>
+          <w:tcPr>
+            <w:tcW w:w="4820" w:type="dxa"/>
+          </w:tcPr>
+          <w:p>
+            <w:pPr>
+              <w:bidi w:val="0"/>
+            </w:pPr>
+            <w:r>
+              <w:t>Fail: The user is asked to select another game name.</w:t>
+            </w:r>
+          </w:p>
+        </w:tc>
+      </w:tr>
+      <w:tr>
+        <w:tc>
+          <w:tcPr>
+            <w:tcW w:w="2122" w:type="dxa"/>
+            <w:vMerge/>
+          </w:tcPr>
+          <w:p>
+            <w:pPr>
+              <w:bidi w:val="0"/>
+            </w:pPr>
+          </w:p>
+        </w:tc>
+        <w:tc>
+          <w:tcPr>
+            <w:tcW w:w="3543" w:type="dxa"/>
+          </w:tcPr>
+          <w:p>
+            <w:pPr>
+              <w:bidi w:val="0"/>
+            </w:pPr>
+            <w:r>
+              <w:t>Number of players is less than 2 or greater than 9.</w:t>
+            </w:r>
+          </w:p>
+        </w:tc>
+        <w:tc>
+          <w:tcPr>
+            <w:tcW w:w="4820" w:type="dxa"/>
+          </w:tcPr>
+          <w:p>
+            <w:pPr>
+              <w:bidi w:val="0"/>
+            </w:pPr>
+            <w:r>
+              <w:t>Fail: The user is asked to insert a number between 2 and 9.</w:t>
+            </w:r>
+          </w:p>
+        </w:tc>
+      </w:tr>
+      <w:tr>
+        <w:tc>
+          <w:tcPr>
+            <w:tcW w:w="2122" w:type="dxa"/>
+            <w:vMerge/>
+          </w:tcPr>
+          <w:p>
+            <w:pPr>
+              <w:bidi w:val="0"/>
+            </w:pPr>
+          </w:p>
+        </w:tc>
+        <w:tc>
+          <w:tcPr>
+            <w:tcW w:w="3543" w:type="dxa"/>
+          </w:tcPr>
+          <w:p>
+            <w:pPr>
+              <w:bidi w:val="0"/>
+            </w:pPr>
+            <w:r>
+              <w:t>Game name is null.</w:t>
+            </w:r>
+          </w:p>
+        </w:tc>
+        <w:tc>
+          <w:tcPr>
+            <w:tcW w:w="4820" w:type="dxa"/>
+          </w:tcPr>
+          <w:p>
+            <w:pPr>
+              <w:bidi w:val="0"/>
+            </w:pPr>
+            <w:r>
+              <w:t>Fail: The user is asked to insert a game name.</w:t>
+            </w:r>
+          </w:p>
+        </w:tc>
+      </w:tr>
+      <w:tr>
+        <w:tc>
+          <w:tcPr>
+            <w:tcW w:w="2122" w:type="dxa"/>
+            <w:vMerge/>
+          </w:tcPr>
+          <w:p>
+            <w:pPr>
+              <w:bidi w:val="0"/>
+            </w:pPr>
+          </w:p>
+        </w:tc>
+        <w:tc>
+          <w:tcPr>
+            <w:tcW w:w="3543" w:type="dxa"/>
+          </w:tcPr>
+          <w:p>
+            <w:pPr>
+              <w:bidi w:val="0"/>
+            </w:pPr>
+            <w:r>
+              <w:t>Buy in is greater than the user's balance.</w:t>
+            </w:r>
+          </w:p>
+        </w:tc>
+        <w:tc>
+          <w:tcPr>
+            <w:tcW w:w="4820" w:type="dxa"/>
+          </w:tcPr>
+          <w:p>
+            <w:pPr>
+              <w:bidi w:val="0"/>
+            </w:pPr>
+            <w:r>
+              <w:t>Fail: The user is asked to insert a buy-in lower than his balance.</w:t>
+            </w:r>
+          </w:p>
+        </w:tc>
+      </w:tr>
+      <w:tr>
+        <w:tc>
+          <w:tcPr>
+            <w:tcW w:w="2122" w:type="dxa"/>
+            <w:vMerge/>
+          </w:tcPr>
+          <w:p>
+            <w:pPr>
+              <w:bidi w:val="0"/>
+            </w:pPr>
+          </w:p>
+        </w:tc>
+        <w:tc>
+          <w:tcPr>
+            <w:tcW w:w="3543" w:type="dxa"/>
+          </w:tcPr>
+          <w:p>
+            <w:pPr>
+              <w:bidi w:val="0"/>
+            </w:pPr>
+            <w:r>
+              <w:t>One of the characters of the game preferences fields are illegal.</w:t>
+            </w:r>
+          </w:p>
+        </w:tc>
+        <w:tc>
+          <w:tcPr>
+            <w:tcW w:w="4820" w:type="dxa"/>
+          </w:tcPr>
+          <w:p>
+            <w:pPr>
+              <w:bidi w:val="0"/>
+            </w:pPr>
+            <w:r>
+              <w:t>Fail: The user is asked to choose another time the</w:t>
+            </w:r>
+          </w:p>
+          <w:p>
+            <w:pPr>
+              <w:bidi w:val="0"/>
+            </w:pPr>
+            <w:r>
+              <w:t>Game preferences.</w:t>
+            </w:r>
+          </w:p>
+        </w:tc>
+      </w:tr>
+      <w:tr>
+        <w:tc>
+          <w:tcPr>
+            <w:tcW w:w="2122" w:type="dxa"/>
+            <w:vMerge/>
+          </w:tcPr>
+          <w:p>
+            <w:pPr>
+              <w:bidi w:val="0"/>
+            </w:pPr>
+          </w:p>
+        </w:tc>
+        <w:tc>
+          <w:tcPr>
+            <w:tcW w:w="3543" w:type="dxa"/>
+          </w:tcPr>
+          <w:p>
+            <w:pPr>
+              <w:bidi w:val="0"/>
+            </w:pPr>
+            <w:r>
+              <w:t>The game name set to be SQL query.</w:t>
+            </w:r>
+          </w:p>
+        </w:tc>
+        <w:tc>
+          <w:tcPr>
+            <w:tcW w:w="4820" w:type="dxa"/>
+          </w:tcPr>
+          <w:p>
+            <w:pPr>
+              <w:bidi w:val="0"/>
+            </w:pPr>
+            <w:r>
+              <w:t>Fail: The user is asked to choose another game name.</w:t>
+            </w:r>
+          </w:p>
+        </w:tc>
+      </w:tr>
+      <w:tr>
+        <w:tc>
+          <w:tcPr>
+            <w:tcW w:w="2122" w:type="dxa"/>
+            <w:vMerge w:val="restart"/>
+          </w:tcPr>
+          <w:p>
+            <w:pPr>
+              <w:bidi w:val="0"/>
+            </w:pPr>
+            <w:r>
+              <w:t>Join existing game</w:t>
+            </w:r>
+          </w:p>
+          <w:p>
+            <w:pPr>
+              <w:bidi w:val="0"/>
+            </w:pPr>
+            <w:r>
+              <w:t>(Use case 6)</w:t>
+            </w:r>
+          </w:p>
+        </w:tc>
+        <w:tc>
+          <w:tcPr>
+            <w:tcW w:w="3543" w:type="dxa"/>
+          </w:tcPr>
+          <w:p>
+            <w:pPr>
+              <w:bidi w:val="0"/>
+            </w:pPr>
+            <w:r>
+              <w:t>An available game was selected.</w:t>
+            </w:r>
+          </w:p>
+          <w:p>
+            <w:pPr>
+              <w:bidi w:val="0"/>
+            </w:pPr>
+            <w:r>
+              <w:t>User have enough balance to buy-in.</w:t>
+            </w:r>
+          </w:p>
+        </w:tc>
+        <w:tc>
+          <w:tcPr>
+            <w:tcW w:w="4820" w:type="dxa"/>
+          </w:tcPr>
+          <w:p>
+            <w:pPr>
+              <w:bidi w:val="0"/>
+            </w:pPr>
+            <w:r>
+              <w:t>Success: The user is added to the game.</w:t>
+            </w:r>
+          </w:p>
+          <w:p>
+            <w:pPr>
+              <w:bidi w:val="0"/>
+            </w:pPr>
+            <w:r>
+              <w:t>The system updates his account balance and game balance.</w:t>
+            </w:r>
+          </w:p>
+          <w:p>
+            <w:pPr>
+              <w:bidi w:val="0"/>
+            </w:pPr>
+            <w:r>
+              <w:t>The user receives a relevant message.</w:t>
+            </w:r>
+          </w:p>
+          <w:p>
+            <w:pPr>
+              <w:bidi w:val="0"/>
+            </w:pPr>
+            <w:r>
+              <w:t>The rest of the players are informed accordingly.</w:t>
+            </w:r>
+          </w:p>
+        </w:tc>
+      </w:tr>
+      <w:tr>
+        <w:tc>
+          <w:tcPr>
+            <w:tcW w:w="2122" w:type="dxa"/>
+            <w:vMerge/>
+          </w:tcPr>
+          <w:p>
+            <w:pPr>
+              <w:bidi w:val="0"/>
+            </w:pPr>
+          </w:p>
+        </w:tc>
+        <w:tc>
+          <w:tcPr>
+            <w:tcW w:w="3543" w:type="dxa"/>
+          </w:tcPr>
+          <w:p>
+            <w:pPr>
+              <w:bidi w:val="0"/>
+            </w:pPr>
+            <w:r>
+              <w:t>Game is full.</w:t>
+            </w:r>
+          </w:p>
+        </w:tc>
+        <w:tc>
+          <w:tcPr>
+            <w:tcW w:w="4820" w:type="dxa"/>
+          </w:tcPr>
+          <w:p>
+            <w:pPr>
+              <w:bidi w:val="0"/>
+            </w:pPr>
+            <w:r>
+              <w:t>Fail: The user is asked to select another game due to selected game being full.</w:t>
+            </w:r>
+          </w:p>
+        </w:tc>
+      </w:tr>
+      <w:tr>
+        <w:tc>
+          <w:tcPr>
+            <w:tcW w:w="2122" w:type="dxa"/>
+            <w:vMerge/>
+          </w:tcPr>
+          <w:p>
+            <w:pPr>
+              <w:bidi w:val="0"/>
+            </w:pPr>
+          </w:p>
+        </w:tc>
+        <w:tc>
+          <w:tcPr>
+            <w:tcW w:w="3543" w:type="dxa"/>
+          </w:tcPr>
+          <w:p>
+            <w:pPr>
+              <w:bidi w:val="0"/>
+            </w:pPr>
+            <w:r>
+              <w:t>The user does not have enough balance to buy-in.</w:t>
+            </w:r>
+          </w:p>
+        </w:tc>
+        <w:tc>
+          <w:tcPr>
+            <w:tcW w:w="4820" w:type="dxa"/>
+          </w:tcPr>
+          <w:p>
+            <w:pPr>
+              <w:bidi w:val="0"/>
+            </w:pPr>
+            <w:r>
+              <w:t>Fail: The user is informed that he does not have enough money to buy-in and asked to select another game.</w:t>
+            </w:r>
+          </w:p>
+        </w:tc>
+      </w:tr>
+      <w:tr>
+        <w:tc>
+          <w:tcPr>
+            <w:tcW w:w="2122" w:type="dxa"/>
+            <w:vMerge/>
+          </w:tcPr>
+          <w:p>
+            <w:pPr>
+              <w:bidi w:val="0"/>
+            </w:pPr>
+          </w:p>
+        </w:tc>
+        <w:tc>
+          <w:tcPr>
+            <w:tcW w:w="3543" w:type="dxa"/>
+          </w:tcPr>
+          <w:p>
+            <w:pPr>
+              <w:bidi w:val="0"/>
+            </w:pPr>
+            <w:r>
+              <w:t>The game name set to be SQL query.</w:t>
+            </w:r>
+          </w:p>
+        </w:tc>
+        <w:tc>
+          <w:tcPr>
+            <w:tcW w:w="4820" w:type="dxa"/>
+          </w:tcPr>
+          <w:p>
+            <w:pPr>
+              <w:bidi w:val="0"/>
+            </w:pPr>
+            <w:r>
+              <w:t>Fail: The user is asked to choose another game name.</w:t>
+            </w:r>
+          </w:p>
+        </w:tc>
+      </w:tr>
+      <w:tr>
+        <w:tc>
+          <w:tcPr>
+            <w:tcW w:w="2122" w:type="dxa"/>
+            <w:vMerge w:val="restart"/>
+          </w:tcPr>
+          <w:p>
+            <w:pPr>
+              <w:bidi w:val="0"/>
+            </w:pPr>
+            <w:r>
+              <w:t>Search/Filter active games</w:t>
+            </w:r>
+          </w:p>
+          <w:p>
+            <w:pPr>
+              <w:bidi w:val="0"/>
+            </w:pPr>
+            <w:r>
+              <w:t>(Use case 1</w:t>
+            </w:r>
+            <w:r>
+              <w:t>9</w:t>
             </w:r>
             <w:r>
               <w:t>)</w:t>
@@ -719,195 +1215,263 @@
               <w:bidi w:val="0"/>
             </w:pPr>
             <w:r>
-              <w:t>Game preferences are valid.</w:t>
-            </w:r>
-          </w:p>
-          <w:p>
-            <w:pPr>
-              <w:bidi w:val="0"/>
-            </w:pPr>
-            <w:r>
-              <w:t>Game name is not taken.</w:t>
-            </w:r>
-          </w:p>
-        </w:tc>
-        <w:tc>
-          <w:tcPr>
-            <w:tcW w:w="4820" w:type="dxa"/>
-          </w:tcPr>
-          <w:p>
-            <w:pPr>
-              <w:bidi w:val="0"/>
-            </w:pPr>
-            <w:r>
-              <w:t>Success: A new game is created in the system. The user is provided with an "action success" message.</w:t>
-            </w:r>
-          </w:p>
-          <w:p>
-            <w:pPr>
-              <w:bidi w:val="0"/>
-            </w:pPr>
-            <w:r>
-              <w:t>The user is then added to the relevant game.</w:t>
-            </w:r>
-          </w:p>
-        </w:tc>
-      </w:tr>
-      <w:tr>
-        <w:tc>
-          <w:tcPr>
-            <w:tcW w:w="2122" w:type="dxa"/>
-            <w:vMerge/>
-          </w:tcPr>
-          <w:p>
-            <w:pPr>
-              <w:bidi w:val="0"/>
-            </w:pPr>
-          </w:p>
-        </w:tc>
-        <w:tc>
-          <w:tcPr>
-            <w:tcW w:w="3543" w:type="dxa"/>
-          </w:tcPr>
-          <w:p>
-            <w:pPr>
-              <w:bidi w:val="0"/>
-            </w:pPr>
-            <w:r>
-              <w:t>Game name is taken.</w:t>
-            </w:r>
-          </w:p>
-        </w:tc>
-        <w:tc>
-          <w:tcPr>
-            <w:tcW w:w="4820" w:type="dxa"/>
-          </w:tcPr>
-          <w:p>
-            <w:pPr>
-              <w:bidi w:val="0"/>
-            </w:pPr>
-            <w:r>
-              <w:t>Fail: The user is asked to select another game name.</w:t>
-            </w:r>
-          </w:p>
-        </w:tc>
-      </w:tr>
-      <w:tr>
-        <w:tc>
-          <w:tcPr>
-            <w:tcW w:w="2122" w:type="dxa"/>
-            <w:vMerge/>
-          </w:tcPr>
-          <w:p>
-            <w:pPr>
-              <w:bidi w:val="0"/>
-            </w:pPr>
-          </w:p>
-        </w:tc>
-        <w:tc>
-          <w:tcPr>
-            <w:tcW w:w="3543" w:type="dxa"/>
-          </w:tcPr>
-          <w:p>
-            <w:pPr>
-              <w:bidi w:val="0"/>
-            </w:pPr>
-            <w:r>
-              <w:t>Number of players is less than 2 or greater than 9.</w:t>
-            </w:r>
-          </w:p>
-        </w:tc>
-        <w:tc>
-          <w:tcPr>
-            <w:tcW w:w="4820" w:type="dxa"/>
-          </w:tcPr>
-          <w:p>
-            <w:pPr>
-              <w:bidi w:val="0"/>
-            </w:pPr>
-            <w:r>
-              <w:t>Fail: The user is asked to insert a number between 2 and 9.</w:t>
-            </w:r>
-          </w:p>
-        </w:tc>
-      </w:tr>
-      <w:tr>
-        <w:tc>
-          <w:tcPr>
-            <w:tcW w:w="2122" w:type="dxa"/>
-            <w:vMerge/>
-          </w:tcPr>
-          <w:p>
-            <w:pPr>
-              <w:bidi w:val="0"/>
-            </w:pPr>
-          </w:p>
-        </w:tc>
-        <w:tc>
-          <w:tcPr>
-            <w:tcW w:w="3543" w:type="dxa"/>
-          </w:tcPr>
-          <w:p>
-            <w:pPr>
-              <w:bidi w:val="0"/>
-            </w:pPr>
-            <w:r>
-              <w:t>Game name is null.</w:t>
-            </w:r>
-          </w:p>
-        </w:tc>
-        <w:tc>
-          <w:tcPr>
-            <w:tcW w:w="4820" w:type="dxa"/>
-          </w:tcPr>
-          <w:p>
-            <w:pPr>
-              <w:bidi w:val="0"/>
-            </w:pPr>
-            <w:r>
-              <w:t>Fail: The user is asked to insert a game name.</w:t>
-            </w:r>
-          </w:p>
-        </w:tc>
-      </w:tr>
-      <w:tr>
-        <w:tc>
-          <w:tcPr>
-            <w:tcW w:w="2122" w:type="dxa"/>
-            <w:vMerge/>
-          </w:tcPr>
-          <w:p>
-            <w:pPr>
-              <w:bidi w:val="0"/>
-            </w:pPr>
-          </w:p>
-        </w:tc>
-        <w:tc>
-          <w:tcPr>
-            <w:tcW w:w="3543" w:type="dxa"/>
-          </w:tcPr>
-          <w:p>
-            <w:pPr>
-              <w:bidi w:val="0"/>
-            </w:pPr>
-            <w:r>
-              <w:t xml:space="preserve">Buy in is </w:t>
-            </w:r>
-            <w:r>
-              <w:t>greater than the user's balance.</w:t>
-            </w:r>
-          </w:p>
-        </w:tc>
-        <w:tc>
-          <w:tcPr>
-            <w:tcW w:w="4820" w:type="dxa"/>
-          </w:tcPr>
-          <w:p>
-            <w:pPr>
-              <w:bidi w:val="0"/>
-            </w:pPr>
-            <w:r>
-              <w:t>Fail: The user is asked to insert a buy-in lower than his balance.</w:t>
+              <w:t>The user search/filter active game by player name which plays in an active game.</w:t>
+            </w:r>
+          </w:p>
+        </w:tc>
+        <w:tc>
+          <w:tcPr>
+            <w:tcW w:w="4820" w:type="dxa"/>
+          </w:tcPr>
+          <w:p>
+            <w:pPr>
+              <w:bidi w:val="0"/>
+            </w:pPr>
+            <w:r>
+              <w:t>Success: The user finds the games he looked for.</w:t>
+            </w:r>
+          </w:p>
+          <w:p>
+            <w:pPr>
+              <w:bidi w:val="0"/>
+            </w:pPr>
+            <w:r>
+              <w:t>The user receives a relevant message.</w:t>
+            </w:r>
+          </w:p>
+          <w:p>
+            <w:pPr>
+              <w:bidi w:val="0"/>
+            </w:pPr>
+            <w:r>
+              <w:t>The user can join the game, according to the game preferences.</w:t>
+            </w:r>
+          </w:p>
+        </w:tc>
+      </w:tr>
+      <w:tr>
+        <w:tc>
+          <w:tcPr>
+            <w:tcW w:w="2122" w:type="dxa"/>
+            <w:vMerge/>
+          </w:tcPr>
+          <w:p>
+            <w:pPr>
+              <w:bidi w:val="0"/>
+            </w:pPr>
+          </w:p>
+        </w:tc>
+        <w:tc>
+          <w:tcPr>
+            <w:tcW w:w="3543" w:type="dxa"/>
+          </w:tcPr>
+          <w:p>
+            <w:pPr>
+              <w:bidi w:val="0"/>
+            </w:pPr>
+            <w:r>
+              <w:t>The user search/filter active game by pot size, and there are active games with this pot size.</w:t>
+            </w:r>
+          </w:p>
+        </w:tc>
+        <w:tc>
+          <w:tcPr>
+            <w:tcW w:w="4820" w:type="dxa"/>
+          </w:tcPr>
+          <w:p>
+            <w:pPr>
+              <w:bidi w:val="0"/>
+            </w:pPr>
+            <w:r>
+              <w:t>Success: The user finds the games he looked for.</w:t>
+            </w:r>
+          </w:p>
+          <w:p>
+            <w:pPr>
+              <w:bidi w:val="0"/>
+            </w:pPr>
+            <w:r>
+              <w:t>The user receives a relevant message.</w:t>
+            </w:r>
+          </w:p>
+          <w:p>
+            <w:pPr>
+              <w:bidi w:val="0"/>
+            </w:pPr>
+            <w:r>
+              <w:t>The user can join the game, according to the game preferences.</w:t>
+            </w:r>
+          </w:p>
+        </w:tc>
+      </w:tr>
+      <w:tr>
+        <w:tc>
+          <w:tcPr>
+            <w:tcW w:w="2122" w:type="dxa"/>
+            <w:vMerge/>
+          </w:tcPr>
+          <w:p>
+            <w:pPr>
+              <w:bidi w:val="0"/>
+            </w:pPr>
+          </w:p>
+        </w:tc>
+        <w:tc>
+          <w:tcPr>
+            <w:tcW w:w="3543" w:type="dxa"/>
+          </w:tcPr>
+          <w:p>
+            <w:pPr>
+              <w:bidi w:val="0"/>
+            </w:pPr>
+            <w:r>
+              <w:t>The user search/filter active game by any game preferences, and there are active games with this preference.</w:t>
+            </w:r>
+          </w:p>
+        </w:tc>
+        <w:tc>
+          <w:tcPr>
+            <w:tcW w:w="4820" w:type="dxa"/>
+          </w:tcPr>
+          <w:p>
+            <w:pPr>
+              <w:bidi w:val="0"/>
+            </w:pPr>
+            <w:r>
+              <w:t>Success: The user finds the games he looked for.</w:t>
+            </w:r>
+          </w:p>
+          <w:p>
+            <w:pPr>
+              <w:bidi w:val="0"/>
+            </w:pPr>
+            <w:r>
+              <w:t>The user receives a relevant message.</w:t>
+            </w:r>
+          </w:p>
+          <w:p>
+            <w:pPr>
+              <w:bidi w:val="0"/>
+            </w:pPr>
+            <w:r>
+              <w:t>The user can join the game, according to the game preferences.</w:t>
+            </w:r>
+          </w:p>
+        </w:tc>
+      </w:tr>
+      <w:tr>
+        <w:tc>
+          <w:tcPr>
+            <w:tcW w:w="2122" w:type="dxa"/>
+            <w:vMerge/>
+          </w:tcPr>
+          <w:p>
+            <w:pPr>
+              <w:bidi w:val="0"/>
+            </w:pPr>
+          </w:p>
+        </w:tc>
+        <w:tc>
+          <w:tcPr>
+            <w:tcW w:w="3543" w:type="dxa"/>
+          </w:tcPr>
+          <w:p>
+            <w:pPr>
+              <w:bidi w:val="0"/>
+            </w:pPr>
+            <w:r>
+              <w:t>The user search/filter active game by player name which do not plays in an active game.</w:t>
+            </w:r>
+          </w:p>
+        </w:tc>
+        <w:tc>
+          <w:tcPr>
+            <w:tcW w:w="4820" w:type="dxa"/>
+          </w:tcPr>
+          <w:p>
+            <w:pPr>
+              <w:bidi w:val="0"/>
+            </w:pPr>
+            <w:r>
+              <w:t>Fail: The user gets a massage that there are no available active games.</w:t>
+            </w:r>
+          </w:p>
+        </w:tc>
+      </w:tr>
+      <w:tr>
+        <w:tc>
+          <w:tcPr>
+            <w:tcW w:w="2122" w:type="dxa"/>
+            <w:vMerge/>
+          </w:tcPr>
+          <w:p>
+            <w:pPr>
+              <w:bidi w:val="0"/>
+            </w:pPr>
+          </w:p>
+        </w:tc>
+        <w:tc>
+          <w:tcPr>
+            <w:tcW w:w="3543" w:type="dxa"/>
+          </w:tcPr>
+          <w:p>
+            <w:pPr>
+              <w:bidi w:val="0"/>
+            </w:pPr>
+            <w:r>
+              <w:t>The user search/filter active game by pot size, and there are no active games with this pot size.</w:t>
+            </w:r>
+          </w:p>
+        </w:tc>
+        <w:tc>
+          <w:tcPr>
+            <w:tcW w:w="4820" w:type="dxa"/>
+          </w:tcPr>
+          <w:p>
+            <w:pPr>
+              <w:bidi w:val="0"/>
+            </w:pPr>
+            <w:r>
+              <w:t>Fail: The user gets a massage that there are no available active games.</w:t>
+            </w:r>
+          </w:p>
+        </w:tc>
+      </w:tr>
+      <w:tr>
+        <w:tc>
+          <w:tcPr>
+            <w:tcW w:w="2122" w:type="dxa"/>
+            <w:vMerge/>
+          </w:tcPr>
+          <w:p>
+            <w:pPr>
+              <w:bidi w:val="0"/>
+            </w:pPr>
+          </w:p>
+        </w:tc>
+        <w:tc>
+          <w:tcPr>
+            <w:tcW w:w="3543" w:type="dxa"/>
+          </w:tcPr>
+          <w:p>
+            <w:pPr>
+              <w:bidi w:val="0"/>
+            </w:pPr>
+            <w:r>
+              <w:t>The user search/filter active game by any game preferences, and there are no active games with this preference.</w:t>
+            </w:r>
+          </w:p>
+        </w:tc>
+        <w:tc>
+          <w:tcPr>
+            <w:tcW w:w="4820" w:type="dxa"/>
+          </w:tcPr>
+          <w:p>
+            <w:pPr>
+              <w:bidi w:val="0"/>
+            </w:pPr>
+            <w:r>
+              <w:t>Fail: The user gets a massage that there are no available active games.</w:t>
             </w:r>
           </w:p>
         </w:tc>
@@ -923,71 +1487,49 @@
               <w:bidi w:val="0"/>
             </w:pPr>
             <w:r>
-              <w:t>Join existing game</w:t>
-            </w:r>
-          </w:p>
-          <w:p>
-            <w:pPr>
-              <w:bidi w:val="0"/>
-            </w:pPr>
-            <w:r>
-              <w:t xml:space="preserve">(Use case </w:t>
-            </w:r>
-            <w:r>
-              <w:t>6</w:t>
-            </w:r>
-            <w:r>
-              <w:t>)</w:t>
-            </w:r>
-          </w:p>
-        </w:tc>
-        <w:tc>
-          <w:tcPr>
-            <w:tcW w:w="3543" w:type="dxa"/>
-          </w:tcPr>
-          <w:p>
-            <w:pPr>
-              <w:bidi w:val="0"/>
-            </w:pPr>
-            <w:r>
-              <w:t>An available game was selected.</w:t>
-            </w:r>
-          </w:p>
-          <w:p>
-            <w:pPr>
-              <w:bidi w:val="0"/>
-            </w:pPr>
-            <w:r>
-              <w:t>User have enough balance to buy-in and his rank fits the game requirements.</w:t>
-            </w:r>
-          </w:p>
-        </w:tc>
-        <w:tc>
-          <w:tcPr>
-            <w:tcW w:w="4820" w:type="dxa"/>
-          </w:tcPr>
-          <w:p>
-            <w:pPr>
-              <w:bidi w:val="0"/>
-            </w:pPr>
-            <w:r>
-              <w:t>Success: The user is added to the game.</w:t>
-            </w:r>
-          </w:p>
-          <w:p>
-            <w:pPr>
-              <w:bidi w:val="0"/>
-            </w:pPr>
-            <w:r>
-              <w:t>The system updates his account balance and game balance.</w:t>
-            </w:r>
-          </w:p>
-          <w:p>
-            <w:pPr>
-              <w:bidi w:val="0"/>
-            </w:pPr>
-            <w:r>
-              <w:t>The user receives a relevant message.</w:t>
+              <w:t>Spectate active game</w:t>
+            </w:r>
+          </w:p>
+          <w:p>
+            <w:pPr>
+              <w:bidi w:val="0"/>
+            </w:pPr>
+            <w:r>
+              <w:t>(Use case 7)</w:t>
+            </w:r>
+          </w:p>
+        </w:tc>
+        <w:tc>
+          <w:tcPr>
+            <w:tcW w:w="3543" w:type="dxa"/>
+          </w:tcPr>
+          <w:p>
+            <w:pPr>
+              <w:bidi w:val="0"/>
+            </w:pPr>
+            <w:r>
+              <w:t>Active game was selected.</w:t>
+            </w:r>
+          </w:p>
+          <w:p>
+            <w:pPr>
+              <w:bidi w:val="0"/>
+            </w:pPr>
+            <w:r>
+              <w:t>This game is valid to spectating.</w:t>
+            </w:r>
+          </w:p>
+        </w:tc>
+        <w:tc>
+          <w:tcPr>
+            <w:tcW w:w="4820" w:type="dxa"/>
+          </w:tcPr>
+          <w:p>
+            <w:pPr>
+              <w:bidi w:val="0"/>
+            </w:pPr>
+            <w:r>
+              <w:t>Success: The user join the selected game in spectate mode and receives a relevant message.</w:t>
             </w:r>
           </w:p>
           <w:p>
@@ -1021,161 +1563,106 @@
               <w:bidi w:val="0"/>
             </w:pPr>
             <w:r>
-              <w:t>Game is full.</w:t>
-            </w:r>
-          </w:p>
-        </w:tc>
-        <w:tc>
-          <w:tcPr>
-            <w:tcW w:w="4820" w:type="dxa"/>
-          </w:tcPr>
-          <w:p>
-            <w:pPr>
-              <w:bidi w:val="0"/>
-            </w:pPr>
-            <w:r>
-              <w:t>Fail: The user is asked to select another game due to selected game being full.</w:t>
-            </w:r>
-          </w:p>
-        </w:tc>
-      </w:tr>
-      <w:tr>
-        <w:tc>
-          <w:tcPr>
-            <w:tcW w:w="2122" w:type="dxa"/>
-            <w:vMerge/>
-          </w:tcPr>
-          <w:p>
-            <w:pPr>
-              <w:bidi w:val="0"/>
-            </w:pPr>
-          </w:p>
-        </w:tc>
-        <w:tc>
-          <w:tcPr>
-            <w:tcW w:w="3543" w:type="dxa"/>
-          </w:tcPr>
-          <w:p>
-            <w:pPr>
-              <w:bidi w:val="0"/>
-            </w:pPr>
-            <w:r>
-              <w:t>The user does not have enough balance to buy-in.</w:t>
-            </w:r>
-          </w:p>
-        </w:tc>
-        <w:tc>
-          <w:tcPr>
-            <w:tcW w:w="4820" w:type="dxa"/>
-          </w:tcPr>
-          <w:p>
-            <w:pPr>
-              <w:bidi w:val="0"/>
-            </w:pPr>
-            <w:r>
-              <w:t>Fail: The user is informed that he does not have enough money to buy-in and asked to select another game.</w:t>
-            </w:r>
-          </w:p>
-        </w:tc>
-      </w:tr>
-      <w:tr>
-        <w:tc>
-          <w:tcPr>
-            <w:tcW w:w="2122" w:type="dxa"/>
-            <w:vMerge/>
-          </w:tcPr>
-          <w:p>
-            <w:pPr>
-              <w:bidi w:val="0"/>
-            </w:pPr>
-          </w:p>
-        </w:tc>
-        <w:tc>
-          <w:tcPr>
-            <w:tcW w:w="3543" w:type="dxa"/>
-          </w:tcPr>
-          <w:p>
-            <w:pPr>
-              <w:bidi w:val="0"/>
-            </w:pPr>
-            <w:r>
-              <w:t>The user's rank does not fit the game requirements.</w:t>
-            </w:r>
-          </w:p>
-        </w:tc>
-        <w:tc>
-          <w:tcPr>
-            <w:tcW w:w="4820" w:type="dxa"/>
-          </w:tcPr>
-          <w:p>
-            <w:pPr>
-              <w:bidi w:val="0"/>
-            </w:pPr>
-            <w:r>
-              <w:t>Fail:  The user is informed that his rank does not fit the game requirements and asked to select another game.</w:t>
-            </w:r>
-          </w:p>
-        </w:tc>
-      </w:tr>
-      <w:tr>
-        <w:tc>
-          <w:tcPr>
-            <w:tcW w:w="2122" w:type="dxa"/>
-          </w:tcPr>
-          <w:p>
-            <w:pPr>
-              <w:bidi w:val="0"/>
-            </w:pPr>
-            <w:r>
-              <w:t>Spectate active game</w:t>
-            </w:r>
-          </w:p>
-          <w:p>
-            <w:pPr>
-              <w:bidi w:val="0"/>
-            </w:pPr>
-            <w:r>
-              <w:t xml:space="preserve">(Use case </w:t>
-            </w:r>
-            <w:r>
-              <w:t>7</w:t>
-            </w:r>
-            <w:r>
-              <w:t>)</w:t>
-            </w:r>
-          </w:p>
-        </w:tc>
-        <w:tc>
-          <w:tcPr>
-            <w:tcW w:w="3543" w:type="dxa"/>
-          </w:tcPr>
-          <w:p>
-            <w:pPr>
-              <w:bidi w:val="0"/>
-            </w:pPr>
-            <w:r>
               <w:t>Active game was selected.</w:t>
             </w:r>
           </w:p>
-        </w:tc>
-        <w:tc>
-          <w:tcPr>
-            <w:tcW w:w="4820" w:type="dxa"/>
-          </w:tcPr>
-          <w:p>
-            <w:pPr>
-              <w:bidi w:val="0"/>
-            </w:pPr>
-            <w:r>
-              <w:t>Success: The user join the selected game in spectate mode and receives a relevant message.</w:t>
-            </w:r>
-          </w:p>
-          <w:p>
-            <w:pPr>
-              <w:bidi w:val="0"/>
-            </w:pPr>
-            <w:r>
-              <w:t>The rest of the players are informed accordingly.</w:t>
+          <w:p>
+            <w:pPr>
+              <w:bidi w:val="0"/>
+            </w:pPr>
+            <w:r>
+              <w:t>This game is not valid to spectating.</w:t>
+            </w:r>
+          </w:p>
+        </w:tc>
+        <w:tc>
+          <w:tcPr>
+            <w:tcW w:w="4820" w:type="dxa"/>
+          </w:tcPr>
+          <w:p>
+            <w:pPr>
+              <w:bidi w:val="0"/>
+            </w:pPr>
+            <w:r>
+              <w:t>Fail: The user gets a massage that he cannot spectate this game.</w:t>
+            </w:r>
+          </w:p>
+        </w:tc>
+      </w:tr>
+      <w:tr>
+        <w:tc>
+          <w:tcPr>
+            <w:tcW w:w="2122" w:type="dxa"/>
+            <w:vMerge/>
+          </w:tcPr>
+          <w:p>
+            <w:pPr>
+              <w:bidi w:val="0"/>
+            </w:pPr>
+          </w:p>
+        </w:tc>
+        <w:tc>
+          <w:tcPr>
+            <w:tcW w:w="3543" w:type="dxa"/>
+          </w:tcPr>
+          <w:p>
+            <w:pPr>
+              <w:bidi w:val="0"/>
+            </w:pPr>
+            <w:r>
+              <w:t>The game name that was selected, changed with illegal characters by the user.</w:t>
+            </w:r>
+          </w:p>
+        </w:tc>
+        <w:tc>
+          <w:tcPr>
+            <w:tcW w:w="4820" w:type="dxa"/>
+          </w:tcPr>
+          <w:p>
+            <w:pPr>
+              <w:bidi w:val="0"/>
+            </w:pPr>
+            <w:r>
+              <w:t>Fail: The user gets a massage that he needs to choose another game.</w:t>
+            </w:r>
+          </w:p>
+        </w:tc>
+      </w:tr>
+      <w:tr>
+        <w:tc>
+          <w:tcPr>
+            <w:tcW w:w="2122" w:type="dxa"/>
+            <w:vMerge/>
+          </w:tcPr>
+          <w:p>
+            <w:pPr>
+              <w:bidi w:val="0"/>
+            </w:pPr>
+          </w:p>
+        </w:tc>
+        <w:tc>
+          <w:tcPr>
+            <w:tcW w:w="3543" w:type="dxa"/>
+          </w:tcPr>
+          <w:p>
+            <w:pPr>
+              <w:bidi w:val="0"/>
+            </w:pPr>
+            <w:r>
+              <w:t>The game name set to be SQL query.</w:t>
+            </w:r>
+          </w:p>
+        </w:tc>
+        <w:tc>
+          <w:tcPr>
+            <w:tcW w:w="4820" w:type="dxa"/>
+          </w:tcPr>
+          <w:p>
+            <w:pPr>
+              <w:bidi w:val="0"/>
+            </w:pPr>
+            <w:r>
+              <w:t>Fail: The user is asked to choose another game name.</w:t>
             </w:r>
           </w:p>
         </w:tc>
@@ -1199,13 +1686,7 @@
               <w:bidi w:val="0"/>
             </w:pPr>
             <w:r>
-              <w:t xml:space="preserve">(Use case </w:t>
-            </w:r>
-            <w:r>
-              <w:t>8</w:t>
-            </w:r>
-            <w:r>
-              <w:t>)</w:t>
+              <w:t>(Use case 8)</w:t>
             </w:r>
           </w:p>
         </w:tc>
@@ -1278,10 +1759,7 @@
               <w:bidi w:val="0"/>
             </w:pPr>
             <w:r>
-              <w:t>Fail</w:t>
-            </w:r>
-            <w:r>
-              <w:t>: The user remains in the game and receive a relevant message.</w:t>
+              <w:t>Fail: The user remains in the game and receive a relevant message.</w:t>
             </w:r>
           </w:p>
         </w:tc>
@@ -1337,6 +1815,84 @@
         <w:tc>
           <w:tcPr>
             <w:tcW w:w="2122" w:type="dxa"/>
+            <w:vMerge/>
+          </w:tcPr>
+          <w:p>
+            <w:pPr>
+              <w:bidi w:val="0"/>
+            </w:pPr>
+          </w:p>
+        </w:tc>
+        <w:tc>
+          <w:tcPr>
+            <w:tcW w:w="3543" w:type="dxa"/>
+          </w:tcPr>
+          <w:p>
+            <w:pPr>
+              <w:bidi w:val="0"/>
+            </w:pPr>
+            <w:r>
+              <w:t>The user wants to leave a game that he is not playing or spectating.</w:t>
+            </w:r>
+          </w:p>
+        </w:tc>
+        <w:tc>
+          <w:tcPr>
+            <w:tcW w:w="4820" w:type="dxa"/>
+          </w:tcPr>
+          <w:p>
+            <w:pPr>
+              <w:bidi w:val="0"/>
+            </w:pPr>
+            <w:r>
+              <w:t>Fail: The user receives a massage that he can't leave this game.</w:t>
+            </w:r>
+          </w:p>
+        </w:tc>
+      </w:tr>
+      <w:tr>
+        <w:tc>
+          <w:tcPr>
+            <w:tcW w:w="2122" w:type="dxa"/>
+            <w:vMerge/>
+          </w:tcPr>
+          <w:p>
+            <w:pPr>
+              <w:bidi w:val="0"/>
+            </w:pPr>
+          </w:p>
+        </w:tc>
+        <w:tc>
+          <w:tcPr>
+            <w:tcW w:w="3543" w:type="dxa"/>
+          </w:tcPr>
+          <w:p>
+            <w:pPr>
+              <w:bidi w:val="0"/>
+            </w:pPr>
+            <w:r>
+              <w:t>The game name that was selected, changed with illegal characters by the user.</w:t>
+            </w:r>
+          </w:p>
+        </w:tc>
+        <w:tc>
+          <w:tcPr>
+            <w:tcW w:w="4820" w:type="dxa"/>
+          </w:tcPr>
+          <w:p>
+            <w:pPr>
+              <w:bidi w:val="0"/>
+            </w:pPr>
+            <w:r>
+              <w:t>Fail: The user gets a massage that he needs to choose another game.</w:t>
+            </w:r>
+          </w:p>
+        </w:tc>
+      </w:tr>
+      <w:tr>
+        <w:tc>
+          <w:tcPr>
+            <w:tcW w:w="2122" w:type="dxa"/>
           </w:tcPr>
           <w:p>
             <w:pPr>
@@ -1392,6 +1948,7 @@
               <w:bidi w:val="0"/>
             </w:pPr>
             <w:r>
+              <w:lastRenderedPageBreak/>
               <w:t>Save favorite turns</w:t>
             </w:r>
           </w:p>
@@ -1450,13 +2007,7 @@
               <w:bidi w:val="0"/>
             </w:pPr>
             <w:r>
-              <w:t xml:space="preserve">(Use case </w:t>
-            </w:r>
-            <w:r>
-              <w:t>11</w:t>
-            </w:r>
-            <w:r>
-              <w:t>)</w:t>
+              <w:t>(Use case 11)</w:t>
             </w:r>
           </w:p>
         </w:tc>
@@ -1540,81 +2091,405 @@
               <w:bidi w:val="0"/>
             </w:pPr>
             <w:r>
-              <w:t>Find all available games for spectating</w:t>
-            </w:r>
-          </w:p>
-          <w:p>
-            <w:pPr>
-              <w:bidi w:val="0"/>
-            </w:pPr>
-            <w:r>
-              <w:t>(Use case 12)</w:t>
-            </w:r>
-          </w:p>
-        </w:tc>
-        <w:tc>
-          <w:tcPr>
-            <w:tcW w:w="3543" w:type="dxa"/>
-          </w:tcPr>
-          <w:p>
-            <w:pPr>
-              <w:bidi w:val="0"/>
-            </w:pPr>
-            <w:r>
-              <w:t>The user wants to join a game as a spectator, therefore selecting the appropriate option in the system</w:t>
-            </w:r>
-          </w:p>
-        </w:tc>
-        <w:tc>
-          <w:tcPr>
-            <w:tcW w:w="4820" w:type="dxa"/>
-          </w:tcPr>
-          <w:p>
-            <w:pPr>
-              <w:bidi w:val="0"/>
-            </w:pPr>
-            <w:r>
-              <w:t>Success: All relevant games which are available for spectating are presented for the user and he can join any of them.</w:t>
-            </w:r>
-          </w:p>
-        </w:tc>
-      </w:tr>
-      <w:tr>
-        <w:tc>
-          <w:tcPr>
-            <w:tcW w:w="2122" w:type="dxa"/>
-            <w:vMerge/>
-          </w:tcPr>
-          <w:p>
-            <w:pPr>
-              <w:bidi w:val="0"/>
-            </w:pPr>
-          </w:p>
-        </w:tc>
-        <w:tc>
-          <w:tcPr>
-            <w:tcW w:w="3543" w:type="dxa"/>
-          </w:tcPr>
-          <w:p>
-            <w:pPr>
-              <w:bidi w:val="0"/>
-            </w:pPr>
-            <w:r>
-              <w:t>There are no available games.</w:t>
-            </w:r>
-          </w:p>
-        </w:tc>
-        <w:tc>
-          <w:tcPr>
-            <w:tcW w:w="4820" w:type="dxa"/>
-          </w:tcPr>
-          <w:p>
-            <w:pPr>
-              <w:bidi w:val="0"/>
-            </w:pPr>
-            <w:r>
-              <w:t>Fail: The user receives a message informing there are no available games.</w:t>
-            </w:r>
+              <w:t>Play Turn</w:t>
+            </w:r>
+          </w:p>
+          <w:p>
+            <w:pPr>
+              <w:bidi w:val="0"/>
+            </w:pPr>
+            <w:r>
+              <w:t>(Use case 14)</w:t>
+            </w:r>
+          </w:p>
+        </w:tc>
+        <w:tc>
+          <w:tcPr>
+            <w:tcW w:w="3543" w:type="dxa"/>
+          </w:tcPr>
+          <w:p>
+            <w:pPr>
+              <w:bidi w:val="0"/>
+            </w:pPr>
+            <w:r>
+              <w:t>The user plays is turn according to the actions that is available for him.</w:t>
+            </w:r>
+          </w:p>
+        </w:tc>
+        <w:tc>
+          <w:tcPr>
+            <w:tcW w:w="4820" w:type="dxa"/>
+          </w:tcPr>
+          <w:p>
+            <w:pPr>
+              <w:bidi w:val="0"/>
+            </w:pPr>
+            <w:r>
+              <w:t>Success: The user receives a massage</w:t>
+            </w:r>
+            <w:r>
+              <w:t xml:space="preserve"> about the action he performed.</w:t>
+            </w:r>
+          </w:p>
+        </w:tc>
+      </w:tr>
+      <w:tr>
+        <w:tc>
+          <w:tcPr>
+            <w:tcW w:w="2122" w:type="dxa"/>
+            <w:vMerge/>
+          </w:tcPr>
+          <w:p>
+            <w:pPr>
+              <w:bidi w:val="0"/>
+            </w:pPr>
+          </w:p>
+        </w:tc>
+        <w:tc>
+          <w:tcPr>
+            <w:tcW w:w="3543" w:type="dxa"/>
+          </w:tcPr>
+          <w:p>
+            <w:pPr>
+              <w:bidi w:val="0"/>
+            </w:pPr>
+            <w:r>
+              <w:t>The user choose invalid action to perform.</w:t>
+            </w:r>
+          </w:p>
+        </w:tc>
+        <w:tc>
+          <w:tcPr>
+            <w:tcW w:w="4820" w:type="dxa"/>
+          </w:tcPr>
+          <w:p>
+            <w:pPr>
+              <w:bidi w:val="0"/>
+            </w:pPr>
+            <w:r>
+              <w:t>Fail: The user receives a message to choose another action.</w:t>
+            </w:r>
+          </w:p>
+        </w:tc>
+      </w:tr>
+      <w:tr>
+        <w:tc>
+          <w:tcPr>
+            <w:tcW w:w="2122" w:type="dxa"/>
+            <w:vMerge/>
+          </w:tcPr>
+          <w:p>
+            <w:pPr>
+              <w:bidi w:val="0"/>
+            </w:pPr>
+          </w:p>
+        </w:tc>
+        <w:tc>
+          <w:tcPr>
+            <w:tcW w:w="3543" w:type="dxa"/>
+          </w:tcPr>
+          <w:p>
+            <w:pPr>
+              <w:bidi w:val="0"/>
+            </w:pPr>
+            <w:r>
+              <w:t>The user choose action with illegal characters.</w:t>
+            </w:r>
+          </w:p>
+        </w:tc>
+        <w:tc>
+          <w:tcPr>
+            <w:tcW w:w="4820" w:type="dxa"/>
+          </w:tcPr>
+          <w:p>
+            <w:pPr>
+              <w:bidi w:val="0"/>
+            </w:pPr>
+            <w:r>
+              <w:t>Fail: The user receives a message to choose another action.</w:t>
+            </w:r>
+          </w:p>
+        </w:tc>
+      </w:tr>
+      <w:tr>
+        <w:tc>
+          <w:tcPr>
+            <w:tcW w:w="2122" w:type="dxa"/>
+            <w:vMerge/>
+          </w:tcPr>
+          <w:p>
+            <w:pPr>
+              <w:bidi w:val="0"/>
+            </w:pPr>
+          </w:p>
+        </w:tc>
+        <w:tc>
+          <w:tcPr>
+            <w:tcW w:w="3543" w:type="dxa"/>
+          </w:tcPr>
+          <w:p>
+            <w:pPr>
+              <w:bidi w:val="0"/>
+            </w:pPr>
+            <w:r>
+              <w:t>The action set to be SQL query.</w:t>
+            </w:r>
+          </w:p>
+        </w:tc>
+        <w:tc>
+          <w:tcPr>
+            <w:tcW w:w="4820" w:type="dxa"/>
+          </w:tcPr>
+          <w:p>
+            <w:pPr>
+              <w:bidi w:val="0"/>
+            </w:pPr>
+            <w:r>
+              <w:t>Fail: The user is asked to choose another action.</w:t>
+            </w:r>
+          </w:p>
+        </w:tc>
+      </w:tr>
+      <w:tr>
+        <w:tc>
+          <w:tcPr>
+            <w:tcW w:w="2122" w:type="dxa"/>
+          </w:tcPr>
+          <w:p>
+            <w:pPr>
+              <w:bidi w:val="0"/>
+            </w:pPr>
+            <w:r>
+              <w:t>Player Checks</w:t>
+            </w:r>
+          </w:p>
+          <w:p>
+            <w:pPr>
+              <w:bidi w:val="0"/>
+            </w:pPr>
+            <w:r>
+              <w:t>(Use case 15)</w:t>
+            </w:r>
+          </w:p>
+        </w:tc>
+        <w:tc>
+          <w:tcPr>
+            <w:tcW w:w="3543" w:type="dxa"/>
+          </w:tcPr>
+          <w:p>
+            <w:pPr>
+              <w:bidi w:val="0"/>
+            </w:pPr>
+            <w:r>
+              <w:t>The user choose check as his action.</w:t>
+            </w:r>
+          </w:p>
+        </w:tc>
+        <w:tc>
+          <w:tcPr>
+            <w:tcW w:w="4820" w:type="dxa"/>
+          </w:tcPr>
+          <w:p>
+            <w:pPr>
+              <w:bidi w:val="0"/>
+            </w:pPr>
+            <w:r>
+              <w:t>Success: The user balance stay the same.</w:t>
+            </w:r>
+          </w:p>
+          <w:p>
+            <w:pPr>
+              <w:bidi w:val="0"/>
+            </w:pPr>
+            <w:r>
+              <w:t xml:space="preserve">The pot size stay the same. </w:t>
+            </w:r>
+          </w:p>
+        </w:tc>
+      </w:tr>
+      <w:tr>
+        <w:tc>
+          <w:tcPr>
+            <w:tcW w:w="2122" w:type="dxa"/>
+          </w:tcPr>
+          <w:p>
+            <w:pPr>
+              <w:bidi w:val="0"/>
+            </w:pPr>
+            <w:r>
+              <w:t>Player Raise</w:t>
+            </w:r>
+          </w:p>
+          <w:p>
+            <w:pPr>
+              <w:bidi w:val="0"/>
+            </w:pPr>
+            <w:r>
+              <w:t>(Use case 16)</w:t>
+            </w:r>
+          </w:p>
+        </w:tc>
+        <w:tc>
+          <w:tcPr>
+            <w:tcW w:w="3543" w:type="dxa"/>
+          </w:tcPr>
+          <w:p>
+            <w:pPr>
+              <w:bidi w:val="0"/>
+            </w:pPr>
+            <w:r>
+              <w:t>The user choose raise as his action.</w:t>
+            </w:r>
+          </w:p>
+        </w:tc>
+        <w:tc>
+          <w:tcPr>
+            <w:tcW w:w="4820" w:type="dxa"/>
+          </w:tcPr>
+          <w:p>
+            <w:pPr>
+              <w:bidi w:val="0"/>
+            </w:pPr>
+            <w:r>
+              <w:t>Success: The user balance decreased accordingly.</w:t>
+            </w:r>
+          </w:p>
+          <w:p>
+            <w:pPr>
+              <w:bidi w:val="0"/>
+            </w:pPr>
+            <w:r>
+              <w:t>The pot size increase accordingly.</w:t>
+            </w:r>
+          </w:p>
+        </w:tc>
+      </w:tr>
+      <w:tr>
+        <w:tc>
+          <w:tcPr>
+            <w:tcW w:w="2122" w:type="dxa"/>
+          </w:tcPr>
+          <w:p>
+            <w:pPr>
+              <w:bidi w:val="0"/>
+            </w:pPr>
+            <w:r>
+              <w:t xml:space="preserve">Player </w:t>
+            </w:r>
+            <w:r>
+              <w:t>Fold</w:t>
+            </w:r>
+          </w:p>
+          <w:p>
+            <w:pPr>
+              <w:bidi w:val="0"/>
+            </w:pPr>
+            <w:r>
+              <w:t>(Use case 1</w:t>
+            </w:r>
+            <w:r>
+              <w:t>7</w:t>
+            </w:r>
+            <w:r>
+              <w:t>)</w:t>
+            </w:r>
+          </w:p>
+        </w:tc>
+        <w:tc>
+          <w:tcPr>
+            <w:tcW w:w="3543" w:type="dxa"/>
+          </w:tcPr>
+          <w:p>
+            <w:pPr>
+              <w:bidi w:val="0"/>
+            </w:pPr>
+            <w:r>
+              <w:t xml:space="preserve">The user choose </w:t>
+            </w:r>
+            <w:r>
+              <w:t>fold</w:t>
+            </w:r>
+            <w:r>
+              <w:t xml:space="preserve"> as his action.</w:t>
+            </w:r>
+          </w:p>
+        </w:tc>
+        <w:tc>
+          <w:tcPr>
+            <w:tcW w:w="4820" w:type="dxa"/>
+          </w:tcPr>
+          <w:p>
+            <w:pPr>
+              <w:bidi w:val="0"/>
+            </w:pPr>
+            <w:r>
+              <w:t>Success: The amount of players in the round decreased by 1.</w:t>
+            </w:r>
+          </w:p>
+        </w:tc>
+      </w:tr>
+      <w:tr>
+        <w:tc>
+          <w:tcPr>
+            <w:tcW w:w="2122" w:type="dxa"/>
+          </w:tcPr>
+          <w:p>
+            <w:pPr>
+              <w:bidi w:val="0"/>
+            </w:pPr>
+            <w:r>
+              <w:t>Player Call</w:t>
+            </w:r>
+          </w:p>
+          <w:p>
+            <w:pPr>
+              <w:bidi w:val="0"/>
+            </w:pPr>
+            <w:r>
+              <w:t>(Use case 18)</w:t>
+            </w:r>
+          </w:p>
+        </w:tc>
+        <w:tc>
+          <w:tcPr>
+            <w:tcW w:w="3543" w:type="dxa"/>
+          </w:tcPr>
+          <w:p>
+            <w:pPr>
+              <w:bidi w:val="0"/>
+            </w:pPr>
+            <w:r>
+              <w:t xml:space="preserve">The user choose </w:t>
+            </w:r>
+            <w:r>
+              <w:t>call</w:t>
+            </w:r>
+            <w:r>
+              <w:t xml:space="preserve"> as his action.</w:t>
+            </w:r>
+          </w:p>
+        </w:tc>
+        <w:tc>
+          <w:tcPr>
+            <w:tcW w:w="4820" w:type="dxa"/>
+          </w:tcPr>
+          <w:p>
+            <w:pPr>
+              <w:bidi w:val="0"/>
+            </w:pPr>
+            <w:r>
+              <w:t>Success: The user balance decreased accordingly.</w:t>
+            </w:r>
+          </w:p>
+          <w:p>
+            <w:pPr>
+              <w:bidi w:val="0"/>
+            </w:pPr>
+            <w:r>
+              <w:t>The pot size increase accordingly.</w:t>
+            </w:r>
+            <w:bookmarkStart w:id="0" w:name="_GoBack"/>
+            <w:bookmarkEnd w:id="0"/>
           </w:p>
         </w:tc>
       </w:tr>

</xml_diff>

<commit_message>
added new acceptance tests Includes league in every game created. and leagues match. and search by pot size.
</commit_message>
<xml_diff>
--- a/documentation/AcceptanceTests.docx
+++ b/documentation/AcceptanceTests.docx
@@ -487,15 +487,7 @@
               <w:bidi w:val="0"/>
             </w:pPr>
             <w:r>
-              <w:t xml:space="preserve">Success: The user is logs out </w:t>
-            </w:r>
-            <w:proofErr w:type="spellStart"/>
-            <w:r>
-              <w:t>out</w:t>
-            </w:r>
-            <w:proofErr w:type="spellEnd"/>
-            <w:r>
-              <w:t xml:space="preserve"> and informed that he's no longer logged into the system.</w:t>
+              <w:t>Success: The user is logs out out and informed that he's no longer logged into the system.</w:t>
             </w:r>
           </w:p>
         </w:tc>
@@ -796,6 +788,47 @@
               <w:bidi w:val="0"/>
             </w:pPr>
             <w:r>
+              <w:t>League is not match to the user league.</w:t>
+            </w:r>
+          </w:p>
+        </w:tc>
+        <w:tc>
+          <w:tcPr>
+            <w:tcW w:w="4820" w:type="dxa"/>
+          </w:tcPr>
+          <w:p>
+            <w:pPr>
+              <w:bidi w:val="0"/>
+            </w:pPr>
+            <w:r>
+              <w:t>Fail: The user is asked to select enter his current league.</w:t>
+            </w:r>
+            <w:bookmarkStart w:id="0" w:name="_GoBack"/>
+            <w:bookmarkEnd w:id="0"/>
+          </w:p>
+        </w:tc>
+      </w:tr>
+      <w:tr>
+        <w:tc>
+          <w:tcPr>
+            <w:tcW w:w="2122" w:type="dxa"/>
+            <w:vMerge/>
+          </w:tcPr>
+          <w:p>
+            <w:pPr>
+              <w:bidi w:val="0"/>
+            </w:pPr>
+          </w:p>
+        </w:tc>
+        <w:tc>
+          <w:tcPr>
+            <w:tcW w:w="3543" w:type="dxa"/>
+          </w:tcPr>
+          <w:p>
+            <w:pPr>
+              <w:bidi w:val="0"/>
+            </w:pPr>
+            <w:r>
               <w:t>Number of players is less than 2 or greater than 9.</w:t>
             </w:r>
           </w:p>
@@ -1159,6 +1192,48 @@
               <w:bidi w:val="0"/>
             </w:pPr>
             <w:r>
+              <w:t>The user is not in league that match the league of the game.</w:t>
+            </w:r>
+          </w:p>
+        </w:tc>
+        <w:tc>
+          <w:tcPr>
+            <w:tcW w:w="4820" w:type="dxa"/>
+          </w:tcPr>
+          <w:p>
+            <w:pPr>
+              <w:bidi w:val="0"/>
+            </w:pPr>
+            <w:r>
+              <w:t xml:space="preserve">Fail: The user is informed that he does not </w:t>
+            </w:r>
+            <w:r>
+              <w:t>in the level for playing in this game.</w:t>
+            </w:r>
+          </w:p>
+        </w:tc>
+      </w:tr>
+      <w:tr>
+        <w:tc>
+          <w:tcPr>
+            <w:tcW w:w="2122" w:type="dxa"/>
+            <w:vMerge/>
+          </w:tcPr>
+          <w:p>
+            <w:pPr>
+              <w:bidi w:val="0"/>
+            </w:pPr>
+          </w:p>
+        </w:tc>
+        <w:tc>
+          <w:tcPr>
+            <w:tcW w:w="3543" w:type="dxa"/>
+          </w:tcPr>
+          <w:p>
+            <w:pPr>
+              <w:bidi w:val="0"/>
+            </w:pPr>
+            <w:r>
               <w:t>The game name set to be SQL query.</w:t>
             </w:r>
           </w:p>
@@ -1196,13 +1271,7 @@
               <w:bidi w:val="0"/>
             </w:pPr>
             <w:r>
-              <w:t>(Use case 1</w:t>
-            </w:r>
-            <w:r>
-              <w:t>9</w:t>
-            </w:r>
-            <w:r>
-              <w:t>)</w:t>
+              <w:t>(Use case 19)</w:t>
             </w:r>
           </w:p>
         </w:tc>
@@ -1899,6 +1968,7 @@
               <w:bidi w:val="0"/>
             </w:pPr>
             <w:r>
+              <w:lastRenderedPageBreak/>
               <w:t>Replay non-active games</w:t>
             </w:r>
           </w:p>
@@ -1948,7 +2018,6 @@
               <w:bidi w:val="0"/>
             </w:pPr>
             <w:r>
-              <w:lastRenderedPageBreak/>
               <w:t>Save favorite turns</w:t>
             </w:r>
           </w:p>
@@ -2125,10 +2194,7 @@
               <w:bidi w:val="0"/>
             </w:pPr>
             <w:r>
-              <w:t>Success: The user receives a massage</w:t>
-            </w:r>
-            <w:r>
-              <w:t xml:space="preserve"> about the action he performed.</w:t>
+              <w:t>Success: The user receives a massage about the action he performed.</w:t>
             </w:r>
           </w:p>
         </w:tc>
@@ -2374,43 +2440,28 @@
               <w:bidi w:val="0"/>
             </w:pPr>
             <w:r>
-              <w:t xml:space="preserve">Player </w:t>
-            </w:r>
-            <w:r>
-              <w:t>Fold</w:t>
-            </w:r>
-          </w:p>
-          <w:p>
-            <w:pPr>
-              <w:bidi w:val="0"/>
-            </w:pPr>
-            <w:r>
-              <w:t>(Use case 1</w:t>
-            </w:r>
-            <w:r>
-              <w:t>7</w:t>
-            </w:r>
-            <w:r>
-              <w:t>)</w:t>
-            </w:r>
-          </w:p>
-        </w:tc>
-        <w:tc>
-          <w:tcPr>
-            <w:tcW w:w="3543" w:type="dxa"/>
-          </w:tcPr>
-          <w:p>
-            <w:pPr>
-              <w:bidi w:val="0"/>
-            </w:pPr>
-            <w:r>
-              <w:t xml:space="preserve">The user choose </w:t>
-            </w:r>
-            <w:r>
-              <w:t>fold</w:t>
-            </w:r>
-            <w:r>
-              <w:t xml:space="preserve"> as his action.</w:t>
+              <w:t>Player Fold</w:t>
+            </w:r>
+          </w:p>
+          <w:p>
+            <w:pPr>
+              <w:bidi w:val="0"/>
+            </w:pPr>
+            <w:r>
+              <w:t>(Use case 17)</w:t>
+            </w:r>
+          </w:p>
+        </w:tc>
+        <w:tc>
+          <w:tcPr>
+            <w:tcW w:w="3543" w:type="dxa"/>
+          </w:tcPr>
+          <w:p>
+            <w:pPr>
+              <w:bidi w:val="0"/>
+            </w:pPr>
+            <w:r>
+              <w:t>The user choose fold as his action.</w:t>
             </w:r>
           </w:p>
         </w:tc>
@@ -2459,13 +2510,7 @@
               <w:bidi w:val="0"/>
             </w:pPr>
             <w:r>
-              <w:t xml:space="preserve">The user choose </w:t>
-            </w:r>
-            <w:r>
-              <w:t>call</w:t>
-            </w:r>
-            <w:r>
-              <w:t xml:space="preserve"> as his action.</w:t>
+              <w:t>The user choose call as his action.</w:t>
             </w:r>
           </w:p>
         </w:tc>
@@ -2488,8 +2533,6 @@
             <w:r>
               <w:t>The pot size increase accordingly.</w:t>
             </w:r>
-            <w:bookmarkStart w:id="0" w:name="_GoBack"/>
-            <w:bookmarkEnd w:id="0"/>
           </w:p>
         </w:tc>
       </w:tr>

</xml_diff>

<commit_message>
Adjusting acceptance tests, glossary and use cases to recent changes.
</commit_message>
<xml_diff>
--- a/documentation/AcceptanceTests.docx
+++ b/documentation/AcceptanceTests.docx
@@ -1,6 +1,6 @@
 
 <file path=word/document.xml><?xml version="1.0" encoding="utf-8"?>
-<w:document xmlns:wpc="http://schemas.microsoft.com/office/word/2010/wordprocessingCanvas" xmlns:mc="http://schemas.openxmlformats.org/markup-compatibility/2006" xmlns:o="urn:schemas-microsoft-com:office:office" xmlns:r="http://schemas.openxmlformats.org/officeDocument/2006/relationships" xmlns:m="http://schemas.openxmlformats.org/officeDocument/2006/math" xmlns:v="urn:schemas-microsoft-com:vml" xmlns:wp14="http://schemas.microsoft.com/office/word/2010/wordprocessingDrawing" xmlns:wp="http://schemas.openxmlformats.org/drawingml/2006/wordprocessingDrawing" xmlns:w10="urn:schemas-microsoft-com:office:word" xmlns:w="http://schemas.openxmlformats.org/wordprocessingml/2006/main" xmlns:w14="http://schemas.microsoft.com/office/word/2010/wordml" xmlns:w15="http://schemas.microsoft.com/office/word/2012/wordml" xmlns:wpg="http://schemas.microsoft.com/office/word/2010/wordprocessingGroup" xmlns:wpi="http://schemas.microsoft.com/office/word/2010/wordprocessingInk" xmlns:wne="http://schemas.microsoft.com/office/word/2006/wordml" xmlns:wps="http://schemas.microsoft.com/office/word/2010/wordprocessingShape" mc:Ignorable="w14 w15 wp14">
+<w:document xmlns:wpc="http://schemas.microsoft.com/office/word/2010/wordprocessingCanvas" xmlns:cx="http://schemas.microsoft.com/office/drawing/2014/chartex" xmlns:cx1="http://schemas.microsoft.com/office/drawing/2015/9/8/chartex" xmlns:cx2="http://schemas.microsoft.com/office/drawing/2015/10/21/chartex" xmlns:cx3="http://schemas.microsoft.com/office/drawing/2016/5/9/chartex" xmlns:cx4="http://schemas.microsoft.com/office/drawing/2016/5/10/chartex" xmlns:cx5="http://schemas.microsoft.com/office/drawing/2016/5/11/chartex" xmlns:mc="http://schemas.openxmlformats.org/markup-compatibility/2006" xmlns:o="urn:schemas-microsoft-com:office:office" xmlns:r="http://schemas.openxmlformats.org/officeDocument/2006/relationships" xmlns:m="http://schemas.openxmlformats.org/officeDocument/2006/math" xmlns:v="urn:schemas-microsoft-com:vml" xmlns:wp14="http://schemas.microsoft.com/office/word/2010/wordprocessingDrawing" xmlns:wp="http://schemas.openxmlformats.org/drawingml/2006/wordprocessingDrawing" xmlns:w10="urn:schemas-microsoft-com:office:word" xmlns:w="http://schemas.openxmlformats.org/wordprocessingml/2006/main" xmlns:w14="http://schemas.microsoft.com/office/word/2010/wordml" xmlns:w15="http://schemas.microsoft.com/office/word/2012/wordml" xmlns:w16se="http://schemas.microsoft.com/office/word/2015/wordml/symex" xmlns:wpg="http://schemas.microsoft.com/office/word/2010/wordprocessingGroup" xmlns:wpi="http://schemas.microsoft.com/office/word/2010/wordprocessingInk" xmlns:wne="http://schemas.microsoft.com/office/word/2006/wordml" xmlns:wps="http://schemas.microsoft.com/office/word/2010/wordprocessingShape" mc:Ignorable="w14 w15 w16se wp14">
   <w:body>
     <w:p>
       <w:pPr>
@@ -12,7 +12,7 @@
     </w:p>
     <w:tbl>
       <w:tblPr>
-        <w:tblStyle w:val="a4"/>
+        <w:tblStyle w:val="TableGrid"/>
         <w:tblW w:w="10485" w:type="dxa"/>
         <w:tblLook w:val="04A0" w:firstRow="1" w:lastRow="0" w:firstColumn="1" w:lastColumn="0" w:noHBand="0" w:noVBand="1"/>
       </w:tblPr>
@@ -678,8 +678,6 @@
             <w:pPr>
               <w:bidi w:val="0"/>
             </w:pPr>
-            <w:bookmarkStart w:id="0" w:name="_GoBack"/>
-            <w:bookmarkEnd w:id="0"/>
             <w:r>
               <w:t>Create new game</w:t>
             </w:r>
@@ -2308,8 +2306,22 @@
               <w:bidi w:val="0"/>
             </w:pPr>
             <w:r>
-              <w:t>Not The highest ranking user in the system set default league for new users</w:t>
-            </w:r>
+              <w:t xml:space="preserve">Not </w:t>
+            </w:r>
+            <w:r>
+              <w:t>t</w:t>
+            </w:r>
+            <w:r>
+              <w:t xml:space="preserve">he </w:t>
+            </w:r>
+            <w:r>
+              <w:t>highest-ranking</w:t>
+            </w:r>
+            <w:r>
+              <w:t xml:space="preserve"> user in the system set default league for new users</w:t>
+            </w:r>
+            <w:bookmarkStart w:id="0" w:name="_GoBack"/>
+            <w:bookmarkEnd w:id="0"/>
           </w:p>
         </w:tc>
         <w:tc>
@@ -2850,7 +2862,7 @@
 </file>
 
 <file path=word/numbering.xml><?xml version="1.0" encoding="utf-8"?>
-<w:numbering xmlns:wpc="http://schemas.microsoft.com/office/word/2010/wordprocessingCanvas" xmlns:mc="http://schemas.openxmlformats.org/markup-compatibility/2006" xmlns:o="urn:schemas-microsoft-com:office:office" xmlns:r="http://schemas.openxmlformats.org/officeDocument/2006/relationships" xmlns:m="http://schemas.openxmlformats.org/officeDocument/2006/math" xmlns:v="urn:schemas-microsoft-com:vml" xmlns:wp14="http://schemas.microsoft.com/office/word/2010/wordprocessingDrawing" xmlns:wp="http://schemas.openxmlformats.org/drawingml/2006/wordprocessingDrawing" xmlns:w10="urn:schemas-microsoft-com:office:word" xmlns:w="http://schemas.openxmlformats.org/wordprocessingml/2006/main" xmlns:w14="http://schemas.microsoft.com/office/word/2010/wordml" xmlns:w15="http://schemas.microsoft.com/office/word/2012/wordml" xmlns:wpg="http://schemas.microsoft.com/office/word/2010/wordprocessingGroup" xmlns:wpi="http://schemas.microsoft.com/office/word/2010/wordprocessingInk" xmlns:wne="http://schemas.microsoft.com/office/word/2006/wordml" xmlns:wps="http://schemas.microsoft.com/office/word/2010/wordprocessingShape" mc:Ignorable="w14 w15 wp14">
+<w:numbering xmlns:wpc="http://schemas.microsoft.com/office/word/2010/wordprocessingCanvas" xmlns:cx="http://schemas.microsoft.com/office/drawing/2014/chartex" xmlns:cx1="http://schemas.microsoft.com/office/drawing/2015/9/8/chartex" xmlns:cx2="http://schemas.microsoft.com/office/drawing/2015/10/21/chartex" xmlns:cx3="http://schemas.microsoft.com/office/drawing/2016/5/9/chartex" xmlns:cx4="http://schemas.microsoft.com/office/drawing/2016/5/10/chartex" xmlns:cx5="http://schemas.microsoft.com/office/drawing/2016/5/11/chartex" xmlns:mc="http://schemas.openxmlformats.org/markup-compatibility/2006" xmlns:o="urn:schemas-microsoft-com:office:office" xmlns:r="http://schemas.openxmlformats.org/officeDocument/2006/relationships" xmlns:m="http://schemas.openxmlformats.org/officeDocument/2006/math" xmlns:v="urn:schemas-microsoft-com:vml" xmlns:wp14="http://schemas.microsoft.com/office/word/2010/wordprocessingDrawing" xmlns:wp="http://schemas.openxmlformats.org/drawingml/2006/wordprocessingDrawing" xmlns:w10="urn:schemas-microsoft-com:office:word" xmlns:w="http://schemas.openxmlformats.org/wordprocessingml/2006/main" xmlns:w14="http://schemas.microsoft.com/office/word/2010/wordml" xmlns:w15="http://schemas.microsoft.com/office/word/2012/wordml" xmlns:w16se="http://schemas.microsoft.com/office/word/2015/wordml/symex" xmlns:wpg="http://schemas.microsoft.com/office/word/2010/wordprocessingGroup" xmlns:wpi="http://schemas.microsoft.com/office/word/2010/wordprocessingInk" xmlns:wne="http://schemas.microsoft.com/office/word/2006/wordml" xmlns:wps="http://schemas.microsoft.com/office/word/2010/wordprocessingShape" mc:Ignorable="w14 w15 w16se wp14">
   <w:abstractNum w:abstractNumId="0" w15:restartNumberingAfterBreak="0">
     <w:nsid w:val="0DED6ECC"/>
     <w:multiLevelType w:val="hybridMultilevel"/>
@@ -2947,7 +2959,7 @@
 </file>
 
 <file path=word/styles.xml><?xml version="1.0" encoding="utf-8"?>
-<w:styles xmlns:mc="http://schemas.openxmlformats.org/markup-compatibility/2006" xmlns:r="http://schemas.openxmlformats.org/officeDocument/2006/relationships" xmlns:w="http://schemas.openxmlformats.org/wordprocessingml/2006/main" xmlns:w14="http://schemas.microsoft.com/office/word/2010/wordml" xmlns:w15="http://schemas.microsoft.com/office/word/2012/wordml" mc:Ignorable="w14 w15">
+<w:styles xmlns:mc="http://schemas.openxmlformats.org/markup-compatibility/2006" xmlns:r="http://schemas.openxmlformats.org/officeDocument/2006/relationships" xmlns:w="http://schemas.openxmlformats.org/wordprocessingml/2006/main" xmlns:w14="http://schemas.microsoft.com/office/word/2010/wordml" xmlns:w15="http://schemas.microsoft.com/office/word/2012/wordml" xmlns:w16se="http://schemas.microsoft.com/office/word/2015/wordml/symex" mc:Ignorable="w14 w15 w16se">
   <w:docDefaults>
     <w:rPrDefault>
       <w:rPr>
@@ -2963,7 +2975,7 @@
       </w:pPr>
     </w:pPrDefault>
   </w:docDefaults>
-  <w:latentStyles w:defLockedState="0" w:defUIPriority="99" w:defSemiHidden="0" w:defUnhideWhenUsed="0" w:defQFormat="0" w:count="371">
+  <w:latentStyles w:defLockedState="0" w:defUIPriority="99" w:defSemiHidden="0" w:defUnhideWhenUsed="0" w:defQFormat="0" w:count="374">
     <w:lsdException w:name="Normal" w:uiPriority="0" w:qFormat="1"/>
     <w:lsdException w:name="heading 1" w:uiPriority="9" w:qFormat="1"/>
     <w:lsdException w:name="heading 2" w:semiHidden="1" w:uiPriority="9" w:unhideWhenUsed="1" w:qFormat="1"/>
@@ -3069,7 +3081,6 @@
     <w:lsdException w:name="HTML Sample" w:semiHidden="1" w:unhideWhenUsed="1"/>
     <w:lsdException w:name="HTML Typewriter" w:semiHidden="1" w:unhideWhenUsed="1"/>
     <w:lsdException w:name="HTML Variable" w:semiHidden="1" w:unhideWhenUsed="1"/>
-    <w:lsdException w:name="Normal Table" w:semiHidden="1" w:unhideWhenUsed="1"/>
     <w:lsdException w:name="annotation subject" w:semiHidden="1" w:unhideWhenUsed="1"/>
     <w:lsdException w:name="No List" w:semiHidden="1" w:unhideWhenUsed="1"/>
     <w:lsdException w:name="Outline List 1" w:semiHidden="1" w:unhideWhenUsed="1"/>
@@ -3114,7 +3125,6 @@
     <w:lsdException w:name="Table Professional" w:semiHidden="1" w:unhideWhenUsed="1"/>
     <w:lsdException w:name="Table Subtle 1" w:semiHidden="1" w:unhideWhenUsed="1"/>
     <w:lsdException w:name="Table Subtle 2" w:semiHidden="1" w:unhideWhenUsed="1"/>
-    <w:lsdException w:name="Table Web 1" w:semiHidden="1" w:unhideWhenUsed="1"/>
     <w:lsdException w:name="Table Web 2" w:semiHidden="1" w:unhideWhenUsed="1"/>
     <w:lsdException w:name="Table Web 3" w:semiHidden="1" w:unhideWhenUsed="1"/>
     <w:lsdException w:name="Balloon Text" w:semiHidden="1" w:unhideWhenUsed="1"/>
@@ -3335,21 +3345,24 @@
     <w:lsdException w:name="List Table 5 Dark Accent 6" w:uiPriority="50"/>
     <w:lsdException w:name="List Table 6 Colorful Accent 6" w:uiPriority="51"/>
     <w:lsdException w:name="List Table 7 Colorful Accent 6" w:uiPriority="52"/>
+    <w:lsdException w:name="Mention" w:semiHidden="1" w:unhideWhenUsed="1"/>
+    <w:lsdException w:name="Smart Hyperlink" w:semiHidden="1" w:unhideWhenUsed="1"/>
+    <w:lsdException w:name="Hashtag" w:semiHidden="1" w:unhideWhenUsed="1"/>
   </w:latentStyles>
-  <w:style w:type="paragraph" w:default="1" w:styleId="a">
+  <w:style w:type="paragraph" w:default="1" w:styleId="Normal">
     <w:name w:val="Normal"/>
     <w:qFormat/>
     <w:pPr>
       <w:bidi/>
     </w:pPr>
   </w:style>
-  <w:style w:type="character" w:default="1" w:styleId="a0">
+  <w:style w:type="character" w:default="1" w:styleId="DefaultParagraphFont">
     <w:name w:val="Default Paragraph Font"/>
     <w:uiPriority w:val="1"/>
     <w:semiHidden/>
     <w:unhideWhenUsed/>
   </w:style>
-  <w:style w:type="table" w:default="1" w:styleId="a1">
+  <w:style w:type="table" w:default="1" w:styleId="TableNormal">
     <w:name w:val="Normal Table"/>
     <w:uiPriority w:val="99"/>
     <w:semiHidden/>
@@ -3364,15 +3377,15 @@
       </w:tblCellMar>
     </w:tblPr>
   </w:style>
-  <w:style w:type="numbering" w:default="1" w:styleId="a2">
+  <w:style w:type="numbering" w:default="1" w:styleId="NoList">
     <w:name w:val="No List"/>
     <w:uiPriority w:val="99"/>
     <w:semiHidden/>
     <w:unhideWhenUsed/>
   </w:style>
-  <w:style w:type="paragraph" w:styleId="a3">
+  <w:style w:type="paragraph" w:styleId="ListParagraph">
     <w:name w:val="List Paragraph"/>
-    <w:basedOn w:val="a"/>
+    <w:basedOn w:val="Normal"/>
     <w:uiPriority w:val="34"/>
     <w:qFormat/>
     <w:rsid w:val="007033D8"/>
@@ -3381,9 +3394,9 @@
       <w:contextualSpacing/>
     </w:pPr>
   </w:style>
-  <w:style w:type="table" w:styleId="a4">
+  <w:style w:type="table" w:styleId="TableGrid">
     <w:name w:val="Table Grid"/>
-    <w:basedOn w:val="a1"/>
+    <w:basedOn w:val="TableNormal"/>
     <w:uiPriority w:val="39"/>
     <w:rsid w:val="007033D8"/>
     <w:pPr>

</xml_diff>